<commit_message>
add materialen lijst en taakverdeling
</commit_message>
<xml_diff>
--- a/Kt2/2.2/5 en 6 Taakverdeling en materialenlijst docs.docx
+++ b/Kt2/2.2/5 en 6 Taakverdeling en materialenlijst docs.docx
@@ -86,7 +86,7 @@
         </w:rPr>
       </w:pPr>
       <w:bookmarkStart w:id="2" w:name="_Toc444167581"/>
-      <w:bookmarkStart w:id="3" w:name="_Toc453141441"/>
+      <w:bookmarkStart w:id="3" w:name="_Toc453767214"/>
       <w:r>
         <w:rPr>
           <w:b/>
@@ -360,19 +360,11 @@
                 <w:rFonts w:cs="Consolas"/>
               </w:rPr>
             </w:pPr>
-            <w:proofErr w:type="spellStart"/>
-            <w:r>
-              <w:rPr>
-                <w:rFonts w:cs="Consolas"/>
-              </w:rPr>
-              <w:t>Muiderslotstraat</w:t>
-            </w:r>
-            <w:proofErr w:type="spellEnd"/>
-            <w:r>
-              <w:rPr>
-                <w:rFonts w:cs="Consolas"/>
-              </w:rPr>
-              <w:t xml:space="preserve"> 150</w:t>
+            <w:r>
+              <w:rPr>
+                <w:rFonts w:cs="Consolas"/>
+              </w:rPr>
+              <w:t>Muiderslotstraat 150</w:t>
             </w:r>
           </w:p>
           <w:p>
@@ -721,19 +713,11 @@
                 <w:rFonts w:cs="Consolas"/>
               </w:rPr>
             </w:pPr>
-            <w:proofErr w:type="spellStart"/>
-            <w:r>
-              <w:rPr>
-                <w:rFonts w:cs="Consolas"/>
-              </w:rPr>
-              <w:t>Terheijdenseweg</w:t>
-            </w:r>
-            <w:proofErr w:type="spellEnd"/>
-            <w:r>
-              <w:rPr>
-                <w:rFonts w:cs="Consolas"/>
-              </w:rPr>
-              <w:t xml:space="preserve"> 350</w:t>
+            <w:r>
+              <w:rPr>
+                <w:rFonts w:cs="Consolas"/>
+              </w:rPr>
+              <w:t>Terheijdenseweg 350</w:t>
             </w:r>
           </w:p>
         </w:tc>
@@ -836,19 +820,11 @@
               </w:rPr>
               <w:t xml:space="preserve"> </w:t>
             </w:r>
-            <w:proofErr w:type="spellStart"/>
-            <w:r>
-              <w:rPr>
-                <w:rFonts w:cs="Consolas"/>
-              </w:rPr>
-              <w:t>SLBer</w:t>
-            </w:r>
-            <w:proofErr w:type="spellEnd"/>
-            <w:r>
-              <w:rPr>
-                <w:rFonts w:cs="Consolas"/>
-              </w:rPr>
-              <w:t>:</w:t>
+            <w:r>
+              <w:rPr>
+                <w:rFonts w:cs="Consolas"/>
+              </w:rPr>
+              <w:t>SLBer:</w:t>
             </w:r>
           </w:p>
         </w:tc>
@@ -1035,7 +1011,10 @@
           </w:tcPr>
           <w:p>
             <w:r>
-              <w:t>11/04/2016</w:t>
+              <w:t>15/06</w:t>
+            </w:r>
+            <w:r>
+              <w:t>/2016</w:t>
             </w:r>
           </w:p>
         </w:tc>
@@ -1051,12 +1030,6 @@
                 <w:rFonts w:cs="Consolas"/>
               </w:rPr>
             </w:pPr>
-            <w:r>
-              <w:rPr>
-                <w:rFonts w:cs="Consolas"/>
-              </w:rPr>
-              <w:t>Datum akkoord:</w:t>
-            </w:r>
           </w:p>
         </w:tc>
         <w:tc>
@@ -1152,7 +1125,7 @@
             <w:rPr>
               <w:rFonts w:eastAsiaTheme="minorEastAsia"/>
               <w:noProof/>
-              <w:lang w:val="en-GB" w:eastAsia="en-GB"/>
+              <w:lang w:eastAsia="nl-NL"/>
             </w:rPr>
           </w:pPr>
           <w:r>
@@ -1164,7 +1137,7 @@
           <w:r>
             <w:fldChar w:fldCharType="separate"/>
           </w:r>
-          <w:hyperlink w:anchor="_Toc453141441" w:history="1">
+          <w:hyperlink w:anchor="_Toc453767214" w:history="1">
             <w:r>
               <w:rPr>
                 <w:rStyle w:val="Hyperlink"/>
@@ -1192,7 +1165,7 @@
                 <w:noProof/>
                 <w:webHidden/>
               </w:rPr>
-              <w:instrText xml:space="preserve"> PAGEREF _Toc453141441 \h </w:instrText>
+              <w:instrText xml:space="preserve"> PAGEREF _Toc453767214 \h </w:instrText>
             </w:r>
             <w:r>
               <w:rPr>
@@ -1232,10 +1205,10 @@
             <w:rPr>
               <w:rFonts w:eastAsiaTheme="minorEastAsia"/>
               <w:noProof/>
-              <w:lang w:val="en-GB" w:eastAsia="en-GB"/>
+              <w:lang w:eastAsia="nl-NL"/>
             </w:rPr>
           </w:pPr>
-          <w:hyperlink w:anchor="_Toc453141442" w:history="1">
+          <w:hyperlink w:anchor="_Toc453767215" w:history="1">
             <w:r>
               <w:rPr>
                 <w:rStyle w:val="Hyperlink"/>
@@ -1262,7 +1235,7 @@
                 <w:noProof/>
                 <w:webHidden/>
               </w:rPr>
-              <w:instrText xml:space="preserve"> PAGEREF _Toc453141442 \h </w:instrText>
+              <w:instrText xml:space="preserve"> PAGEREF _Toc453767215 \h </w:instrText>
             </w:r>
             <w:r>
               <w:rPr>
@@ -1282,7 +1255,149 @@
                 <w:noProof/>
                 <w:webHidden/>
               </w:rPr>
-              <w:t>2</w:t>
+              <w:t>3</w:t>
+            </w:r>
+            <w:r>
+              <w:rPr>
+                <w:noProof/>
+                <w:webHidden/>
+              </w:rPr>
+              <w:fldChar w:fldCharType="end"/>
+            </w:r>
+          </w:hyperlink>
+        </w:p>
+        <w:p>
+          <w:pPr>
+            <w:pStyle w:val="Inhopg2"/>
+            <w:tabs>
+              <w:tab w:val="right" w:leader="dot" w:pos="9016"/>
+            </w:tabs>
+            <w:rPr>
+              <w:rFonts w:eastAsiaTheme="minorEastAsia"/>
+              <w:noProof/>
+              <w:lang w:eastAsia="nl-NL"/>
+            </w:rPr>
+          </w:pPr>
+          <w:hyperlink w:anchor="_Toc453767216" w:history="1">
+            <w:r>
+              <w:rPr>
+                <w:rStyle w:val="Hyperlink"/>
+                <w:i/>
+                <w:noProof/>
+              </w:rPr>
+              <w:t>Documentatie</w:t>
+            </w:r>
+            <w:r>
+              <w:rPr>
+                <w:noProof/>
+                <w:webHidden/>
+              </w:rPr>
+              <w:tab/>
+            </w:r>
+            <w:r>
+              <w:rPr>
+                <w:noProof/>
+                <w:webHidden/>
+              </w:rPr>
+              <w:fldChar w:fldCharType="begin"/>
+            </w:r>
+            <w:r>
+              <w:rPr>
+                <w:noProof/>
+                <w:webHidden/>
+              </w:rPr>
+              <w:instrText xml:space="preserve"> PAGEREF _Toc453767216 \h </w:instrText>
+            </w:r>
+            <w:r>
+              <w:rPr>
+                <w:noProof/>
+                <w:webHidden/>
+              </w:rPr>
+            </w:r>
+            <w:r>
+              <w:rPr>
+                <w:noProof/>
+                <w:webHidden/>
+              </w:rPr>
+              <w:fldChar w:fldCharType="separate"/>
+            </w:r>
+            <w:r>
+              <w:rPr>
+                <w:noProof/>
+                <w:webHidden/>
+              </w:rPr>
+              <w:t>3</w:t>
+            </w:r>
+            <w:r>
+              <w:rPr>
+                <w:noProof/>
+                <w:webHidden/>
+              </w:rPr>
+              <w:fldChar w:fldCharType="end"/>
+            </w:r>
+          </w:hyperlink>
+        </w:p>
+        <w:p>
+          <w:pPr>
+            <w:pStyle w:val="Inhopg2"/>
+            <w:tabs>
+              <w:tab w:val="right" w:leader="dot" w:pos="9016"/>
+            </w:tabs>
+            <w:rPr>
+              <w:rFonts w:eastAsiaTheme="minorEastAsia"/>
+              <w:noProof/>
+              <w:lang w:eastAsia="nl-NL"/>
+            </w:rPr>
+          </w:pPr>
+          <w:hyperlink w:anchor="_Toc453767217" w:history="1">
+            <w:r>
+              <w:rPr>
+                <w:rStyle w:val="Hyperlink"/>
+                <w:i/>
+                <w:noProof/>
+              </w:rPr>
+              <w:t>Applicatie</w:t>
+            </w:r>
+            <w:r>
+              <w:rPr>
+                <w:noProof/>
+                <w:webHidden/>
+              </w:rPr>
+              <w:tab/>
+            </w:r>
+            <w:r>
+              <w:rPr>
+                <w:noProof/>
+                <w:webHidden/>
+              </w:rPr>
+              <w:fldChar w:fldCharType="begin"/>
+            </w:r>
+            <w:r>
+              <w:rPr>
+                <w:noProof/>
+                <w:webHidden/>
+              </w:rPr>
+              <w:instrText xml:space="preserve"> PAGEREF _Toc453767217 \h </w:instrText>
+            </w:r>
+            <w:r>
+              <w:rPr>
+                <w:noProof/>
+                <w:webHidden/>
+              </w:rPr>
+            </w:r>
+            <w:r>
+              <w:rPr>
+                <w:noProof/>
+                <w:webHidden/>
+              </w:rPr>
+              <w:fldChar w:fldCharType="separate"/>
+            </w:r>
+            <w:r>
+              <w:rPr>
+                <w:noProof/>
+                <w:webHidden/>
+              </w:rPr>
+              <w:t>3</w:t>
             </w:r>
             <w:r>
               <w:rPr>
@@ -1302,16 +1417,16 @@
             <w:rPr>
               <w:rFonts w:eastAsiaTheme="minorEastAsia"/>
               <w:noProof/>
-              <w:lang w:val="en-GB" w:eastAsia="en-GB"/>
+              <w:lang w:eastAsia="nl-NL"/>
             </w:rPr>
           </w:pPr>
-          <w:hyperlink w:anchor="_Toc453141443" w:history="1">
+          <w:hyperlink w:anchor="_Toc453767218" w:history="1">
             <w:r>
               <w:rPr>
                 <w:rStyle w:val="Hyperlink"/>
                 <w:noProof/>
               </w:rPr>
-              <w:t>Middelenlijst</w:t>
+              <w:t>Middelen en materialenlijst</w:t>
             </w:r>
             <w:r>
               <w:rPr>
@@ -1319,47 +1434,69 @@
                 <w:webHidden/>
               </w:rPr>
               <w:tab/>
+              <w:t>4</w:t>
+            </w:r>
+          </w:hyperlink>
+        </w:p>
+        <w:p>
+          <w:pPr>
+            <w:pStyle w:val="Inhopg2"/>
+            <w:tabs>
+              <w:tab w:val="right" w:leader="dot" w:pos="9016"/>
+            </w:tabs>
+            <w:rPr>
+              <w:rFonts w:eastAsiaTheme="minorEastAsia"/>
+              <w:noProof/>
+              <w:lang w:eastAsia="nl-NL"/>
+            </w:rPr>
+          </w:pPr>
+          <w:hyperlink w:anchor="_Toc453767219" w:history="1">
+            <w:r>
+              <w:rPr>
+                <w:rStyle w:val="Hyperlink"/>
+                <w:i/>
+                <w:noProof/>
+              </w:rPr>
+              <w:t>Software</w:t>
             </w:r>
             <w:r>
               <w:rPr>
                 <w:noProof/>
                 <w:webHidden/>
               </w:rPr>
-              <w:fldChar w:fldCharType="begin"/>
+              <w:tab/>
+              <w:t>5</w:t>
+            </w:r>
+          </w:hyperlink>
+        </w:p>
+        <w:p>
+          <w:pPr>
+            <w:pStyle w:val="Inhopg2"/>
+            <w:tabs>
+              <w:tab w:val="right" w:leader="dot" w:pos="9016"/>
+            </w:tabs>
+            <w:rPr>
+              <w:rFonts w:eastAsiaTheme="minorEastAsia"/>
+              <w:noProof/>
+              <w:lang w:eastAsia="nl-NL"/>
+            </w:rPr>
+          </w:pPr>
+          <w:hyperlink w:anchor="_Toc453767220" w:history="1">
+            <w:r>
+              <w:rPr>
+                <w:rStyle w:val="Hyperlink"/>
+                <w:i/>
+                <w:noProof/>
+              </w:rPr>
+              <w:t>Hardware</w:t>
             </w:r>
             <w:r>
               <w:rPr>
                 <w:noProof/>
                 <w:webHidden/>
               </w:rPr>
-              <w:instrText xml:space="preserve"> PAGEREF _Toc453141443 \h </w:instrText>
-            </w:r>
-            <w:r>
-              <w:rPr>
-                <w:noProof/>
-                <w:webHidden/>
-              </w:rPr>
-            </w:r>
-            <w:r>
-              <w:rPr>
-                <w:noProof/>
-                <w:webHidden/>
-              </w:rPr>
-              <w:fldChar w:fldCharType="separate"/>
-            </w:r>
-            <w:r>
-              <w:rPr>
-                <w:noProof/>
-                <w:webHidden/>
-              </w:rPr>
-              <w:t>2</w:t>
-            </w:r>
-            <w:r>
-              <w:rPr>
-                <w:noProof/>
-                <w:webHidden/>
-              </w:rPr>
-              <w:fldChar w:fldCharType="end"/>
+              <w:tab/>
+              <w:t>6</w:t>
             </w:r>
           </w:hyperlink>
         </w:p>
@@ -1384,308 +1521,1917 @@
       <w:pPr>
         <w:pStyle w:val="Kop1"/>
       </w:pPr>
-      <w:bookmarkStart w:id="4" w:name="_Toc453141442"/>
+      <w:bookmarkStart w:id="4" w:name="_Toc453767215"/>
       <w:r>
         <w:t>Taakverdeling</w:t>
       </w:r>
       <w:bookmarkEnd w:id="4"/>
     </w:p>
-    <w:tbl>
-      <w:tblPr>
-        <w:tblStyle w:val="Tabelraster"/>
-        <w:tblW w:w="0" w:type="auto"/>
-        <w:tblLook w:val="04A0"/>
-      </w:tblPr>
-      <w:tblGrid>
-        <w:gridCol w:w="4390"/>
-        <w:gridCol w:w="4626"/>
-      </w:tblGrid>
-      <w:tr>
-        <w:tc>
-          <w:tcPr>
-            <w:tcW w:w="4390" w:type="dxa"/>
-          </w:tcPr>
-          <w:p>
-            <w:pPr>
-              <w:rPr>
-                <w:b/>
-              </w:rPr>
-            </w:pPr>
-            <w:r>
-              <w:rPr>
-                <w:b/>
-              </w:rPr>
-              <w:t>Mike</w:t>
-            </w:r>
-          </w:p>
-        </w:tc>
-        <w:tc>
-          <w:tcPr>
-            <w:tcW w:w="4626" w:type="dxa"/>
-          </w:tcPr>
-          <w:p>
-            <w:pPr>
-              <w:rPr>
-                <w:b/>
-              </w:rPr>
-            </w:pPr>
-            <w:r>
-              <w:rPr>
-                <w:b/>
-              </w:rPr>
-              <w:t>Ricky</w:t>
-            </w:r>
-          </w:p>
-        </w:tc>
-      </w:tr>
-      <w:tr>
-        <w:tc>
-          <w:tcPr>
-            <w:tcW w:w="4390" w:type="dxa"/>
-          </w:tcPr>
-          <w:p>
-            <w:r>
-              <w:t>Database aanmaken</w:t>
-            </w:r>
-          </w:p>
-        </w:tc>
-        <w:tc>
-          <w:tcPr>
-            <w:tcW w:w="4626" w:type="dxa"/>
-          </w:tcPr>
-          <w:p>
-            <w:r>
-              <w:t xml:space="preserve">UI </w:t>
-            </w:r>
-            <w:proofErr w:type="spellStart"/>
-            <w:r>
-              <w:t>designen</w:t>
-            </w:r>
-            <w:proofErr w:type="spellEnd"/>
-          </w:p>
-        </w:tc>
-      </w:tr>
-      <w:tr>
-        <w:tc>
-          <w:tcPr>
-            <w:tcW w:w="4390" w:type="dxa"/>
-          </w:tcPr>
-          <w:p>
-            <w:r>
-              <w:t>Database koppeling maken</w:t>
-            </w:r>
-          </w:p>
-        </w:tc>
-        <w:tc>
-          <w:tcPr>
-            <w:tcW w:w="4626" w:type="dxa"/>
-          </w:tcPr>
-          <w:p>
-            <w:r>
-              <w:t>UI functionaliteiten toevoegen</w:t>
-            </w:r>
-          </w:p>
-        </w:tc>
-      </w:tr>
-      <w:tr>
-        <w:tc>
-          <w:tcPr>
-            <w:tcW w:w="4390" w:type="dxa"/>
-          </w:tcPr>
-          <w:p>
-            <w:r>
-              <w:t xml:space="preserve">Database </w:t>
-            </w:r>
-            <w:proofErr w:type="spellStart"/>
-            <w:r>
-              <w:t>Handler</w:t>
-            </w:r>
-            <w:r>
-              <w:t>s</w:t>
-            </w:r>
-            <w:proofErr w:type="spellEnd"/>
-            <w:r>
-              <w:t xml:space="preserve"> programmeren</w:t>
-            </w:r>
-          </w:p>
-        </w:tc>
-        <w:tc>
-          <w:tcPr>
-            <w:tcW w:w="4626" w:type="dxa"/>
-          </w:tcPr>
-          <w:p>
-            <w:r>
-              <w:t>Documentatie</w:t>
-            </w:r>
-          </w:p>
-        </w:tc>
-      </w:tr>
-      <w:tr>
-        <w:tc>
-          <w:tcPr>
-            <w:tcW w:w="4390" w:type="dxa"/>
-          </w:tcPr>
-          <w:p>
-            <w:proofErr w:type="spellStart"/>
-            <w:r>
-              <w:t>Error</w:t>
-            </w:r>
-            <w:proofErr w:type="spellEnd"/>
-            <w:r>
-              <w:t xml:space="preserve"> </w:t>
-            </w:r>
-            <w:proofErr w:type="spellStart"/>
-            <w:r>
-              <w:t>Handl</w:t>
-            </w:r>
-            <w:r>
-              <w:t>ing</w:t>
-            </w:r>
-            <w:r>
-              <w:t>s</w:t>
-            </w:r>
-            <w:proofErr w:type="spellEnd"/>
-            <w:r>
-              <w:t xml:space="preserve"> programmeren</w:t>
-            </w:r>
-          </w:p>
-        </w:tc>
-        <w:tc>
-          <w:tcPr>
-            <w:tcW w:w="4626" w:type="dxa"/>
-          </w:tcPr>
-          <w:p>
-            <w:r>
-              <w:t>Test plan maken</w:t>
-            </w:r>
-          </w:p>
-        </w:tc>
-      </w:tr>
-      <w:tr>
-        <w:tc>
-          <w:tcPr>
-            <w:tcW w:w="4390" w:type="dxa"/>
-          </w:tcPr>
-          <w:p>
-            <w:r>
-              <w:t>Modellen toevoegen</w:t>
-            </w:r>
-          </w:p>
-        </w:tc>
-        <w:tc>
-          <w:tcPr>
-            <w:tcW w:w="4626" w:type="dxa"/>
-          </w:tcPr>
-          <w:p>
-            <w:r>
-              <w:t>UI Templates maken</w:t>
-            </w:r>
-          </w:p>
-        </w:tc>
-      </w:tr>
-      <w:tr>
-        <w:tc>
-          <w:tcPr>
-            <w:tcW w:w="4390" w:type="dxa"/>
-          </w:tcPr>
-          <w:p>
-            <w:r>
-              <w:t>View classes programmeren</w:t>
-            </w:r>
-          </w:p>
-        </w:tc>
-        <w:tc>
-          <w:tcPr>
-            <w:tcW w:w="4626" w:type="dxa"/>
-          </w:tcPr>
-          <w:p>
-            <w:r>
-              <w:t>Database onderzoek verrichten</w:t>
-            </w:r>
-          </w:p>
-        </w:tc>
-      </w:tr>
-      <w:tr>
-        <w:tc>
-          <w:tcPr>
-            <w:tcW w:w="4390" w:type="dxa"/>
-          </w:tcPr>
-          <w:p>
-            <w:r>
-              <w:t>Helper classes programmeren</w:t>
-            </w:r>
-          </w:p>
-        </w:tc>
-        <w:tc>
-          <w:tcPr>
-            <w:tcW w:w="4626" w:type="dxa"/>
-          </w:tcPr>
-          <w:p>
-            <w:r>
-              <w:t>Procedure aanleveren gegevens</w:t>
-            </w:r>
-          </w:p>
-        </w:tc>
-      </w:tr>
-      <w:tr>
-        <w:tc>
-          <w:tcPr>
-            <w:tcW w:w="4390" w:type="dxa"/>
-          </w:tcPr>
-          <w:p>
-            <w:proofErr w:type="spellStart"/>
-            <w:r>
-              <w:t>Question</w:t>
-            </w:r>
-            <w:proofErr w:type="spellEnd"/>
-            <w:r>
-              <w:t xml:space="preserve"> classes programmeren</w:t>
-            </w:r>
-          </w:p>
-        </w:tc>
-        <w:tc>
-          <w:tcPr>
-            <w:tcW w:w="4626" w:type="dxa"/>
-          </w:tcPr>
-          <w:p/>
-        </w:tc>
-      </w:tr>
-      <w:tr>
-        <w:tc>
-          <w:tcPr>
-            <w:tcW w:w="4390" w:type="dxa"/>
-          </w:tcPr>
-          <w:p>
-            <w:r>
-              <w:t>Procedure aanleveren gegevens nakijken</w:t>
-            </w:r>
-          </w:p>
-        </w:tc>
-        <w:tc>
-          <w:tcPr>
-            <w:tcW w:w="4626" w:type="dxa"/>
-          </w:tcPr>
-          <w:p/>
-        </w:tc>
-      </w:tr>
-    </w:tbl>
-    <w:p/>
     <w:p/>
     <w:p>
       <w:pPr>
-        <w:pStyle w:val="Kop1"/>
+        <w:pStyle w:val="Kop2"/>
+        <w:rPr>
+          <w:i/>
+          <w:sz w:val="20"/>
+        </w:rPr>
       </w:pPr>
-      <w:bookmarkStart w:id="5" w:name="_Toc453141443"/>
+      <w:bookmarkStart w:id="5" w:name="_Toc453767216"/>
       <w:r>
-        <w:t>Middelenlijst</w:t>
+        <w:rPr>
+          <w:i/>
+          <w:sz w:val="20"/>
+        </w:rPr>
+        <w:t>Documentatie</w:t>
       </w:r>
       <w:bookmarkEnd w:id="5"/>
     </w:p>
     <w:tbl>
       <w:tblPr>
+        <w:tblStyle w:val="Lichtearcering-accent1"/>
+        <w:tblW w:w="0" w:type="auto"/>
+        <w:tblBorders>
+          <w:top w:val="single" w:sz="4" w:space="0" w:color="auto"/>
+          <w:left w:val="single" w:sz="4" w:space="0" w:color="auto"/>
+          <w:bottom w:val="single" w:sz="4" w:space="0" w:color="auto"/>
+          <w:right w:val="single" w:sz="4" w:space="0" w:color="auto"/>
+          <w:insideH w:val="single" w:sz="4" w:space="0" w:color="auto"/>
+          <w:insideV w:val="single" w:sz="4" w:space="0" w:color="auto"/>
+        </w:tblBorders>
+        <w:tblLook w:val="04A0"/>
+      </w:tblPr>
+      <w:tblGrid>
+        <w:gridCol w:w="3211"/>
+        <w:gridCol w:w="1212"/>
+        <w:gridCol w:w="3802"/>
+        <w:gridCol w:w="1017"/>
+      </w:tblGrid>
+      <w:tr>
+        <w:trPr>
+          <w:cnfStyle w:val="100000000000"/>
+        </w:trPr>
+        <w:tc>
+          <w:tcPr>
+            <w:cnfStyle w:val="001000000000"/>
+            <w:tcW w:w="3369" w:type="dxa"/>
+            <w:tcBorders>
+              <w:top w:val="none" w:sz="0" w:space="0" w:color="auto"/>
+              <w:left w:val="none" w:sz="0" w:space="0" w:color="auto"/>
+              <w:bottom w:val="none" w:sz="0" w:space="0" w:color="auto"/>
+              <w:right w:val="none" w:sz="0" w:space="0" w:color="auto"/>
+            </w:tcBorders>
+          </w:tcPr>
+          <w:p>
+            <w:pPr>
+              <w:rPr>
+                <w:b w:val="0"/>
+              </w:rPr>
+            </w:pPr>
+            <w:r>
+              <w:rPr>
+                <w:b w:val="0"/>
+              </w:rPr>
+              <w:t>Taak</w:t>
+            </w:r>
+          </w:p>
+        </w:tc>
+        <w:tc>
+          <w:tcPr>
+            <w:tcW w:w="708" w:type="dxa"/>
+            <w:tcBorders>
+              <w:top w:val="none" w:sz="0" w:space="0" w:color="auto"/>
+              <w:left w:val="none" w:sz="0" w:space="0" w:color="auto"/>
+              <w:bottom w:val="none" w:sz="0" w:space="0" w:color="auto"/>
+              <w:right w:val="none" w:sz="0" w:space="0" w:color="auto"/>
+            </w:tcBorders>
+          </w:tcPr>
+          <w:p>
+            <w:pPr>
+              <w:cnfStyle w:val="100000000000"/>
+              <w:rPr>
+                <w:b w:val="0"/>
+              </w:rPr>
+            </w:pPr>
+            <w:r>
+              <w:rPr>
+                <w:b w:val="0"/>
+              </w:rPr>
+              <w:t>Uitvoerder</w:t>
+            </w:r>
+          </w:p>
+        </w:tc>
+        <w:tc>
+          <w:tcPr>
+            <w:tcW w:w="4111" w:type="dxa"/>
+            <w:tcBorders>
+              <w:top w:val="none" w:sz="0" w:space="0" w:color="auto"/>
+              <w:left w:val="none" w:sz="0" w:space="0" w:color="auto"/>
+              <w:bottom w:val="none" w:sz="0" w:space="0" w:color="auto"/>
+              <w:right w:val="none" w:sz="0" w:space="0" w:color="auto"/>
+            </w:tcBorders>
+          </w:tcPr>
+          <w:p>
+            <w:pPr>
+              <w:cnfStyle w:val="100000000000"/>
+              <w:rPr>
+                <w:b w:val="0"/>
+              </w:rPr>
+            </w:pPr>
+            <w:r>
+              <w:rPr>
+                <w:b w:val="0"/>
+              </w:rPr>
+              <w:t>Geplande tijd</w:t>
+            </w:r>
+          </w:p>
+        </w:tc>
+        <w:tc>
+          <w:tcPr>
+            <w:tcW w:w="1054" w:type="dxa"/>
+            <w:tcBorders>
+              <w:top w:val="none" w:sz="0" w:space="0" w:color="auto"/>
+              <w:left w:val="none" w:sz="0" w:space="0" w:color="auto"/>
+              <w:bottom w:val="none" w:sz="0" w:space="0" w:color="auto"/>
+              <w:right w:val="none" w:sz="0" w:space="0" w:color="auto"/>
+            </w:tcBorders>
+          </w:tcPr>
+          <w:p>
+            <w:pPr>
+              <w:cnfStyle w:val="100000000000"/>
+              <w:rPr>
+                <w:b w:val="0"/>
+              </w:rPr>
+            </w:pPr>
+            <w:r>
+              <w:rPr>
+                <w:b w:val="0"/>
+              </w:rPr>
+              <w:t>Done</w:t>
+            </w:r>
+          </w:p>
+        </w:tc>
+      </w:tr>
+      <w:tr>
+        <w:trPr>
+          <w:cnfStyle w:val="000000100000"/>
+        </w:trPr>
+        <w:tc>
+          <w:tcPr>
+            <w:cnfStyle w:val="001000000000"/>
+            <w:tcW w:w="3369" w:type="dxa"/>
+            <w:tcBorders>
+              <w:left w:val="none" w:sz="0" w:space="0" w:color="auto"/>
+              <w:right w:val="none" w:sz="0" w:space="0" w:color="auto"/>
+            </w:tcBorders>
+          </w:tcPr>
+          <w:p>
+            <w:r>
+              <w:t>Database onderzoek</w:t>
+            </w:r>
+          </w:p>
+        </w:tc>
+        <w:tc>
+          <w:tcPr>
+            <w:tcW w:w="708" w:type="dxa"/>
+            <w:tcBorders>
+              <w:left w:val="none" w:sz="0" w:space="0" w:color="auto"/>
+              <w:right w:val="none" w:sz="0" w:space="0" w:color="auto"/>
+            </w:tcBorders>
+          </w:tcPr>
+          <w:p>
+            <w:pPr>
+              <w:cnfStyle w:val="000000100000"/>
+            </w:pPr>
+            <w:r>
+              <w:t>Mike/Ricky</w:t>
+            </w:r>
+          </w:p>
+        </w:tc>
+        <w:tc>
+          <w:tcPr>
+            <w:tcW w:w="4111" w:type="dxa"/>
+            <w:tcBorders>
+              <w:left w:val="none" w:sz="0" w:space="0" w:color="auto"/>
+              <w:right w:val="none" w:sz="0" w:space="0" w:color="auto"/>
+            </w:tcBorders>
+          </w:tcPr>
+          <w:p>
+            <w:pPr>
+              <w:cnfStyle w:val="000000100000"/>
+            </w:pPr>
+            <w:r>
+              <w:t>2 uur</w:t>
+            </w:r>
+          </w:p>
+        </w:tc>
+        <w:tc>
+          <w:tcPr>
+            <w:tcW w:w="1054" w:type="dxa"/>
+            <w:tcBorders>
+              <w:left w:val="none" w:sz="0" w:space="0" w:color="auto"/>
+              <w:right w:val="none" w:sz="0" w:space="0" w:color="auto"/>
+            </w:tcBorders>
+          </w:tcPr>
+          <w:p>
+            <w:pPr>
+              <w:cnfStyle w:val="000000100000"/>
+            </w:pPr>
+            <w:r>
+              <w:t>X</w:t>
+            </w:r>
+          </w:p>
+        </w:tc>
+      </w:tr>
+      <w:tr>
+        <w:tc>
+          <w:tcPr>
+            <w:cnfStyle w:val="001000000000"/>
+            <w:tcW w:w="3369" w:type="dxa"/>
+          </w:tcPr>
+          <w:p>
+            <w:r>
+              <w:t>Normaliseren</w:t>
+            </w:r>
+          </w:p>
+        </w:tc>
+        <w:tc>
+          <w:tcPr>
+            <w:tcW w:w="708" w:type="dxa"/>
+          </w:tcPr>
+          <w:p>
+            <w:pPr>
+              <w:cnfStyle w:val="000000000000"/>
+            </w:pPr>
+            <w:r>
+              <w:t>Mike</w:t>
+            </w:r>
+          </w:p>
+        </w:tc>
+        <w:tc>
+          <w:tcPr>
+            <w:tcW w:w="4111" w:type="dxa"/>
+          </w:tcPr>
+          <w:p>
+            <w:pPr>
+              <w:cnfStyle w:val="000000000000"/>
+            </w:pPr>
+            <w:r>
+              <w:t>2 uur</w:t>
+            </w:r>
+          </w:p>
+        </w:tc>
+        <w:tc>
+          <w:tcPr>
+            <w:tcW w:w="1054" w:type="dxa"/>
+          </w:tcPr>
+          <w:p>
+            <w:pPr>
+              <w:cnfStyle w:val="000000000000"/>
+            </w:pPr>
+            <w:r>
+              <w:t>X</w:t>
+            </w:r>
+          </w:p>
+        </w:tc>
+      </w:tr>
+      <w:tr>
+        <w:trPr>
+          <w:cnfStyle w:val="000000100000"/>
+        </w:trPr>
+        <w:tc>
+          <w:tcPr>
+            <w:cnfStyle w:val="001000000000"/>
+            <w:tcW w:w="3369" w:type="dxa"/>
+            <w:tcBorders>
+              <w:left w:val="none" w:sz="0" w:space="0" w:color="auto"/>
+              <w:right w:val="none" w:sz="0" w:space="0" w:color="auto"/>
+            </w:tcBorders>
+          </w:tcPr>
+          <w:p>
+            <w:r>
+              <w:t>Strokendiagram</w:t>
+            </w:r>
+          </w:p>
+        </w:tc>
+        <w:tc>
+          <w:tcPr>
+            <w:tcW w:w="708" w:type="dxa"/>
+            <w:tcBorders>
+              <w:left w:val="none" w:sz="0" w:space="0" w:color="auto"/>
+              <w:right w:val="none" w:sz="0" w:space="0" w:color="auto"/>
+            </w:tcBorders>
+          </w:tcPr>
+          <w:p>
+            <w:pPr>
+              <w:cnfStyle w:val="000000100000"/>
+            </w:pPr>
+            <w:r>
+              <w:t>Mike</w:t>
+            </w:r>
+          </w:p>
+        </w:tc>
+        <w:tc>
+          <w:tcPr>
+            <w:tcW w:w="4111" w:type="dxa"/>
+            <w:tcBorders>
+              <w:left w:val="none" w:sz="0" w:space="0" w:color="auto"/>
+              <w:right w:val="none" w:sz="0" w:space="0" w:color="auto"/>
+            </w:tcBorders>
+          </w:tcPr>
+          <w:p>
+            <w:pPr>
+              <w:cnfStyle w:val="000000100000"/>
+            </w:pPr>
+            <w:r>
+              <w:t>30 minuten</w:t>
+            </w:r>
+          </w:p>
+        </w:tc>
+        <w:tc>
+          <w:tcPr>
+            <w:tcW w:w="1054" w:type="dxa"/>
+            <w:tcBorders>
+              <w:left w:val="none" w:sz="0" w:space="0" w:color="auto"/>
+              <w:right w:val="none" w:sz="0" w:space="0" w:color="auto"/>
+            </w:tcBorders>
+          </w:tcPr>
+          <w:p>
+            <w:pPr>
+              <w:cnfStyle w:val="000000100000"/>
+            </w:pPr>
+            <w:r>
+              <w:t>X</w:t>
+            </w:r>
+          </w:p>
+        </w:tc>
+      </w:tr>
+      <w:tr>
+        <w:tc>
+          <w:tcPr>
+            <w:cnfStyle w:val="001000000000"/>
+            <w:tcW w:w="3369" w:type="dxa"/>
+            <w:tcBorders>
+              <w:bottom w:val="single" w:sz="4" w:space="0" w:color="auto"/>
+            </w:tcBorders>
+          </w:tcPr>
+          <w:p>
+            <w:r>
+              <w:t>Bachmandiagram</w:t>
+            </w:r>
+          </w:p>
+        </w:tc>
+        <w:tc>
+          <w:tcPr>
+            <w:tcW w:w="708" w:type="dxa"/>
+            <w:tcBorders>
+              <w:bottom w:val="single" w:sz="4" w:space="0" w:color="auto"/>
+            </w:tcBorders>
+          </w:tcPr>
+          <w:p>
+            <w:pPr>
+              <w:cnfStyle w:val="000000000000"/>
+            </w:pPr>
+            <w:r>
+              <w:t>Mike</w:t>
+            </w:r>
+          </w:p>
+        </w:tc>
+        <w:tc>
+          <w:tcPr>
+            <w:tcW w:w="4111" w:type="dxa"/>
+            <w:tcBorders>
+              <w:bottom w:val="single" w:sz="4" w:space="0" w:color="auto"/>
+            </w:tcBorders>
+          </w:tcPr>
+          <w:p>
+            <w:pPr>
+              <w:cnfStyle w:val="000000000000"/>
+            </w:pPr>
+            <w:r>
+              <w:t>10 minuten</w:t>
+            </w:r>
+          </w:p>
+        </w:tc>
+        <w:tc>
+          <w:tcPr>
+            <w:tcW w:w="1054" w:type="dxa"/>
+            <w:tcBorders>
+              <w:bottom w:val="single" w:sz="4" w:space="0" w:color="auto"/>
+            </w:tcBorders>
+          </w:tcPr>
+          <w:p>
+            <w:pPr>
+              <w:cnfStyle w:val="000000000000"/>
+            </w:pPr>
+            <w:r>
+              <w:t>X</w:t>
+            </w:r>
+          </w:p>
+        </w:tc>
+      </w:tr>
+      <w:tr>
+        <w:trPr>
+          <w:cnfStyle w:val="000000100000"/>
+        </w:trPr>
+        <w:tc>
+          <w:tcPr>
+            <w:cnfStyle w:val="001000000000"/>
+            <w:tcW w:w="3369" w:type="dxa"/>
+            <w:tcBorders>
+              <w:left w:val="none" w:sz="0" w:space="0" w:color="auto"/>
+              <w:right w:val="none" w:sz="0" w:space="0" w:color="auto"/>
+            </w:tcBorders>
+          </w:tcPr>
+          <w:p>
+            <w:r>
+              <w:t>Datadictionairy verbeteren</w:t>
+            </w:r>
+          </w:p>
+        </w:tc>
+        <w:tc>
+          <w:tcPr>
+            <w:tcW w:w="708" w:type="dxa"/>
+            <w:tcBorders>
+              <w:left w:val="none" w:sz="0" w:space="0" w:color="auto"/>
+              <w:right w:val="none" w:sz="0" w:space="0" w:color="auto"/>
+            </w:tcBorders>
+          </w:tcPr>
+          <w:p>
+            <w:pPr>
+              <w:cnfStyle w:val="000000100000"/>
+            </w:pPr>
+            <w:r>
+              <w:t>Mike</w:t>
+            </w:r>
+          </w:p>
+        </w:tc>
+        <w:tc>
+          <w:tcPr>
+            <w:tcW w:w="4111" w:type="dxa"/>
+            <w:tcBorders>
+              <w:left w:val="none" w:sz="0" w:space="0" w:color="auto"/>
+              <w:right w:val="none" w:sz="0" w:space="0" w:color="auto"/>
+            </w:tcBorders>
+          </w:tcPr>
+          <w:p>
+            <w:pPr>
+              <w:cnfStyle w:val="000000100000"/>
+            </w:pPr>
+            <w:r>
+              <w:t>1 uur</w:t>
+            </w:r>
+          </w:p>
+        </w:tc>
+        <w:tc>
+          <w:tcPr>
+            <w:tcW w:w="1054" w:type="dxa"/>
+            <w:tcBorders>
+              <w:left w:val="none" w:sz="0" w:space="0" w:color="auto"/>
+              <w:right w:val="none" w:sz="0" w:space="0" w:color="auto"/>
+            </w:tcBorders>
+          </w:tcPr>
+          <w:p>
+            <w:pPr>
+              <w:cnfStyle w:val="000000100000"/>
+            </w:pPr>
+            <w:r>
+              <w:t>X</w:t>
+            </w:r>
+          </w:p>
+        </w:tc>
+      </w:tr>
+      <w:tr>
+        <w:tc>
+          <w:tcPr>
+            <w:cnfStyle w:val="001000000000"/>
+            <w:tcW w:w="3369" w:type="dxa"/>
+          </w:tcPr>
+          <w:p>
+            <w:r>
+              <w:t>Procedure aanleveren gegevens</w:t>
+            </w:r>
+          </w:p>
+        </w:tc>
+        <w:tc>
+          <w:tcPr>
+            <w:tcW w:w="708" w:type="dxa"/>
+          </w:tcPr>
+          <w:p>
+            <w:pPr>
+              <w:cnfStyle w:val="000000000000"/>
+            </w:pPr>
+            <w:r>
+              <w:t>Ricky</w:t>
+            </w:r>
+          </w:p>
+        </w:tc>
+        <w:tc>
+          <w:tcPr>
+            <w:tcW w:w="4111" w:type="dxa"/>
+          </w:tcPr>
+          <w:p>
+            <w:pPr>
+              <w:cnfStyle w:val="000000000000"/>
+            </w:pPr>
+            <w:r>
+              <w:t>2 uur</w:t>
+            </w:r>
+          </w:p>
+        </w:tc>
+        <w:tc>
+          <w:tcPr>
+            <w:tcW w:w="1054" w:type="dxa"/>
+          </w:tcPr>
+          <w:p>
+            <w:pPr>
+              <w:cnfStyle w:val="000000000000"/>
+            </w:pPr>
+            <w:r>
+              <w:t>X</w:t>
+            </w:r>
+          </w:p>
+        </w:tc>
+      </w:tr>
+      <w:tr>
+        <w:trPr>
+          <w:cnfStyle w:val="000000100000"/>
+        </w:trPr>
+        <w:tc>
+          <w:tcPr>
+            <w:cnfStyle w:val="001000000000"/>
+            <w:tcW w:w="3369" w:type="dxa"/>
+            <w:tcBorders>
+              <w:left w:val="none" w:sz="0" w:space="0" w:color="auto"/>
+              <w:right w:val="none" w:sz="0" w:space="0" w:color="auto"/>
+            </w:tcBorders>
+          </w:tcPr>
+          <w:p>
+            <w:r>
+              <w:t>Taakverdeling</w:t>
+            </w:r>
+          </w:p>
+        </w:tc>
+        <w:tc>
+          <w:tcPr>
+            <w:tcW w:w="708" w:type="dxa"/>
+            <w:tcBorders>
+              <w:left w:val="none" w:sz="0" w:space="0" w:color="auto"/>
+              <w:right w:val="none" w:sz="0" w:space="0" w:color="auto"/>
+            </w:tcBorders>
+          </w:tcPr>
+          <w:p>
+            <w:pPr>
+              <w:cnfStyle w:val="000000100000"/>
+            </w:pPr>
+            <w:r>
+              <w:t>Mike</w:t>
+            </w:r>
+          </w:p>
+        </w:tc>
+        <w:tc>
+          <w:tcPr>
+            <w:tcW w:w="4111" w:type="dxa"/>
+            <w:tcBorders>
+              <w:left w:val="none" w:sz="0" w:space="0" w:color="auto"/>
+              <w:right w:val="none" w:sz="0" w:space="0" w:color="auto"/>
+            </w:tcBorders>
+          </w:tcPr>
+          <w:p>
+            <w:pPr>
+              <w:cnfStyle w:val="000000100000"/>
+            </w:pPr>
+            <w:r>
+              <w:t>1 uur</w:t>
+            </w:r>
+          </w:p>
+        </w:tc>
+        <w:tc>
+          <w:tcPr>
+            <w:tcW w:w="1054" w:type="dxa"/>
+            <w:tcBorders>
+              <w:left w:val="none" w:sz="0" w:space="0" w:color="auto"/>
+              <w:right w:val="none" w:sz="0" w:space="0" w:color="auto"/>
+            </w:tcBorders>
+          </w:tcPr>
+          <w:p>
+            <w:pPr>
+              <w:cnfStyle w:val="000000100000"/>
+            </w:pPr>
+            <w:r>
+              <w:t>X</w:t>
+            </w:r>
+          </w:p>
+        </w:tc>
+      </w:tr>
+      <w:tr>
+        <w:tc>
+          <w:tcPr>
+            <w:cnfStyle w:val="001000000000"/>
+            <w:tcW w:w="3369" w:type="dxa"/>
+          </w:tcPr>
+          <w:p>
+            <w:r>
+              <w:t>Materialenlijst</w:t>
+            </w:r>
+          </w:p>
+        </w:tc>
+        <w:tc>
+          <w:tcPr>
+            <w:tcW w:w="708" w:type="dxa"/>
+          </w:tcPr>
+          <w:p>
+            <w:pPr>
+              <w:cnfStyle w:val="000000000000"/>
+            </w:pPr>
+            <w:r>
+              <w:t>Ricky</w:t>
+            </w:r>
+          </w:p>
+        </w:tc>
+        <w:tc>
+          <w:tcPr>
+            <w:tcW w:w="4111" w:type="dxa"/>
+          </w:tcPr>
+          <w:p>
+            <w:pPr>
+              <w:cnfStyle w:val="000000000000"/>
+            </w:pPr>
+            <w:r>
+              <w:t>1 uur</w:t>
+            </w:r>
+          </w:p>
+        </w:tc>
+        <w:tc>
+          <w:tcPr>
+            <w:tcW w:w="1054" w:type="dxa"/>
+          </w:tcPr>
+          <w:p>
+            <w:pPr>
+              <w:cnfStyle w:val="000000000000"/>
+            </w:pPr>
+            <w:r>
+              <w:t>X</w:t>
+            </w:r>
+          </w:p>
+        </w:tc>
+      </w:tr>
+      <w:tr>
+        <w:trPr>
+          <w:cnfStyle w:val="000000100000"/>
+        </w:trPr>
+        <w:tc>
+          <w:tcPr>
+            <w:cnfStyle w:val="001000000000"/>
+            <w:tcW w:w="3369" w:type="dxa"/>
+            <w:tcBorders>
+              <w:left w:val="none" w:sz="0" w:space="0" w:color="auto"/>
+              <w:right w:val="none" w:sz="0" w:space="0" w:color="auto"/>
+            </w:tcBorders>
+          </w:tcPr>
+          <w:p>
+            <w:r>
+              <w:t>Klassendiagram visual studio</w:t>
+            </w:r>
+          </w:p>
+        </w:tc>
+        <w:tc>
+          <w:tcPr>
+            <w:tcW w:w="708" w:type="dxa"/>
+            <w:tcBorders>
+              <w:left w:val="none" w:sz="0" w:space="0" w:color="auto"/>
+              <w:right w:val="none" w:sz="0" w:space="0" w:color="auto"/>
+            </w:tcBorders>
+          </w:tcPr>
+          <w:p>
+            <w:pPr>
+              <w:cnfStyle w:val="000000100000"/>
+            </w:pPr>
+            <w:r>
+              <w:t>Mike</w:t>
+            </w:r>
+          </w:p>
+        </w:tc>
+        <w:tc>
+          <w:tcPr>
+            <w:tcW w:w="4111" w:type="dxa"/>
+            <w:tcBorders>
+              <w:left w:val="none" w:sz="0" w:space="0" w:color="auto"/>
+              <w:right w:val="none" w:sz="0" w:space="0" w:color="auto"/>
+            </w:tcBorders>
+          </w:tcPr>
+          <w:p>
+            <w:pPr>
+              <w:cnfStyle w:val="000000100000"/>
+            </w:pPr>
+            <w:r>
+              <w:t>5 minuten</w:t>
+            </w:r>
+          </w:p>
+        </w:tc>
+        <w:tc>
+          <w:tcPr>
+            <w:tcW w:w="1054" w:type="dxa"/>
+            <w:tcBorders>
+              <w:left w:val="none" w:sz="0" w:space="0" w:color="auto"/>
+              <w:right w:val="none" w:sz="0" w:space="0" w:color="auto"/>
+            </w:tcBorders>
+          </w:tcPr>
+          <w:p>
+            <w:pPr>
+              <w:cnfStyle w:val="000000100000"/>
+            </w:pPr>
+            <w:r>
+              <w:t>X</w:t>
+            </w:r>
+          </w:p>
+        </w:tc>
+      </w:tr>
+      <w:tr>
+        <w:tc>
+          <w:tcPr>
+            <w:cnfStyle w:val="001000000000"/>
+            <w:tcW w:w="3369" w:type="dxa"/>
+          </w:tcPr>
+          <w:p>
+            <w:r>
+              <w:t>Klassendiagram in revisielog</w:t>
+            </w:r>
+          </w:p>
+        </w:tc>
+        <w:tc>
+          <w:tcPr>
+            <w:tcW w:w="708" w:type="dxa"/>
+          </w:tcPr>
+          <w:p>
+            <w:pPr>
+              <w:cnfStyle w:val="000000000000"/>
+            </w:pPr>
+            <w:r>
+              <w:t>Mike</w:t>
+            </w:r>
+          </w:p>
+        </w:tc>
+        <w:tc>
+          <w:tcPr>
+            <w:tcW w:w="4111" w:type="dxa"/>
+          </w:tcPr>
+          <w:p>
+            <w:pPr>
+              <w:cnfStyle w:val="000000000000"/>
+            </w:pPr>
+            <w:r>
+              <w:t>3 uur</w:t>
+            </w:r>
+          </w:p>
+        </w:tc>
+        <w:tc>
+          <w:tcPr>
+            <w:tcW w:w="1054" w:type="dxa"/>
+          </w:tcPr>
+          <w:p>
+            <w:pPr>
+              <w:cnfStyle w:val="000000000000"/>
+            </w:pPr>
+            <w:r>
+              <w:t>X</w:t>
+            </w:r>
+          </w:p>
+        </w:tc>
+      </w:tr>
+      <w:tr>
+        <w:trPr>
+          <w:cnfStyle w:val="000000100000"/>
+        </w:trPr>
+        <w:tc>
+          <w:tcPr>
+            <w:cnfStyle w:val="001000000000"/>
+            <w:tcW w:w="3369" w:type="dxa"/>
+            <w:tcBorders>
+              <w:left w:val="none" w:sz="0" w:space="0" w:color="auto"/>
+              <w:right w:val="none" w:sz="0" w:space="0" w:color="auto"/>
+            </w:tcBorders>
+          </w:tcPr>
+          <w:p>
+            <w:r>
+              <w:t>Gespreksverslag opdrachtgever</w:t>
+            </w:r>
+          </w:p>
+        </w:tc>
+        <w:tc>
+          <w:tcPr>
+            <w:tcW w:w="708" w:type="dxa"/>
+            <w:tcBorders>
+              <w:left w:val="none" w:sz="0" w:space="0" w:color="auto"/>
+              <w:right w:val="none" w:sz="0" w:space="0" w:color="auto"/>
+            </w:tcBorders>
+          </w:tcPr>
+          <w:p>
+            <w:pPr>
+              <w:cnfStyle w:val="000000100000"/>
+            </w:pPr>
+            <w:r>
+              <w:t>Mike</w:t>
+            </w:r>
+          </w:p>
+        </w:tc>
+        <w:tc>
+          <w:tcPr>
+            <w:tcW w:w="4111" w:type="dxa"/>
+            <w:tcBorders>
+              <w:left w:val="none" w:sz="0" w:space="0" w:color="auto"/>
+              <w:right w:val="none" w:sz="0" w:space="0" w:color="auto"/>
+            </w:tcBorders>
+          </w:tcPr>
+          <w:p>
+            <w:pPr>
+              <w:cnfStyle w:val="000000100000"/>
+            </w:pPr>
+            <w:r>
+              <w:t>1 uur</w:t>
+            </w:r>
+          </w:p>
+        </w:tc>
+        <w:tc>
+          <w:tcPr>
+            <w:tcW w:w="1054" w:type="dxa"/>
+            <w:tcBorders>
+              <w:left w:val="none" w:sz="0" w:space="0" w:color="auto"/>
+              <w:right w:val="none" w:sz="0" w:space="0" w:color="auto"/>
+            </w:tcBorders>
+          </w:tcPr>
+          <w:p>
+            <w:pPr>
+              <w:cnfStyle w:val="000000100000"/>
+            </w:pPr>
+            <w:r>
+              <w:t>X</w:t>
+            </w:r>
+          </w:p>
+        </w:tc>
+      </w:tr>
+      <w:tr>
+        <w:tc>
+          <w:tcPr>
+            <w:cnfStyle w:val="001000000000"/>
+            <w:tcW w:w="3369" w:type="dxa"/>
+          </w:tcPr>
+          <w:p>
+            <w:r>
+              <w:t>Technische test</w:t>
+            </w:r>
+          </w:p>
+        </w:tc>
+        <w:tc>
+          <w:tcPr>
+            <w:tcW w:w="708" w:type="dxa"/>
+          </w:tcPr>
+          <w:p>
+            <w:pPr>
+              <w:cnfStyle w:val="000000000000"/>
+            </w:pPr>
+            <w:r>
+              <w:t>Ricky</w:t>
+            </w:r>
+          </w:p>
+        </w:tc>
+        <w:tc>
+          <w:tcPr>
+            <w:tcW w:w="4111" w:type="dxa"/>
+          </w:tcPr>
+          <w:p>
+            <w:pPr>
+              <w:cnfStyle w:val="000000000000"/>
+            </w:pPr>
+            <w:r>
+              <w:t>2 uur</w:t>
+            </w:r>
+          </w:p>
+        </w:tc>
+        <w:tc>
+          <w:tcPr>
+            <w:tcW w:w="1054" w:type="dxa"/>
+          </w:tcPr>
+          <w:p>
+            <w:pPr>
+              <w:cnfStyle w:val="000000000000"/>
+            </w:pPr>
+            <w:r>
+              <w:t>X</w:t>
+            </w:r>
+          </w:p>
+        </w:tc>
+      </w:tr>
+      <w:tr>
+        <w:trPr>
+          <w:cnfStyle w:val="000000100000"/>
+        </w:trPr>
+        <w:tc>
+          <w:tcPr>
+            <w:cnfStyle w:val="001000000000"/>
+            <w:tcW w:w="3369" w:type="dxa"/>
+            <w:tcBorders>
+              <w:left w:val="single" w:sz="4" w:space="0" w:color="auto"/>
+              <w:right w:val="single" w:sz="4" w:space="0" w:color="auto"/>
+            </w:tcBorders>
+          </w:tcPr>
+          <w:p>
+            <w:r>
+              <w:t>Lijst met code checkers</w:t>
+            </w:r>
+          </w:p>
+        </w:tc>
+        <w:tc>
+          <w:tcPr>
+            <w:tcW w:w="708" w:type="dxa"/>
+            <w:tcBorders>
+              <w:left w:val="single" w:sz="4" w:space="0" w:color="auto"/>
+              <w:right w:val="single" w:sz="4" w:space="0" w:color="auto"/>
+            </w:tcBorders>
+          </w:tcPr>
+          <w:p>
+            <w:pPr>
+              <w:cnfStyle w:val="000000100000"/>
+            </w:pPr>
+            <w:r>
+              <w:t>Ricky</w:t>
+            </w:r>
+          </w:p>
+        </w:tc>
+        <w:tc>
+          <w:tcPr>
+            <w:tcW w:w="4111" w:type="dxa"/>
+            <w:tcBorders>
+              <w:left w:val="single" w:sz="4" w:space="0" w:color="auto"/>
+              <w:right w:val="single" w:sz="4" w:space="0" w:color="auto"/>
+            </w:tcBorders>
+          </w:tcPr>
+          <w:p>
+            <w:pPr>
+              <w:cnfStyle w:val="000000100000"/>
+            </w:pPr>
+            <w:r>
+              <w:t>10 minuten</w:t>
+            </w:r>
+          </w:p>
+        </w:tc>
+        <w:tc>
+          <w:tcPr>
+            <w:tcW w:w="1054" w:type="dxa"/>
+            <w:tcBorders>
+              <w:left w:val="single" w:sz="4" w:space="0" w:color="auto"/>
+              <w:right w:val="single" w:sz="4" w:space="0" w:color="auto"/>
+            </w:tcBorders>
+          </w:tcPr>
+          <w:p>
+            <w:pPr>
+              <w:cnfStyle w:val="000000100000"/>
+            </w:pPr>
+            <w:r>
+              <w:t>X</w:t>
+            </w:r>
+          </w:p>
+        </w:tc>
+      </w:tr>
+      <w:tr>
+        <w:tc>
+          <w:tcPr>
+            <w:cnfStyle w:val="001000000000"/>
+            <w:tcW w:w="3369" w:type="dxa"/>
+          </w:tcPr>
+          <w:p>
+            <w:r>
+              <w:t>Ingevulde testplan</w:t>
+            </w:r>
+          </w:p>
+        </w:tc>
+        <w:tc>
+          <w:tcPr>
+            <w:tcW w:w="708" w:type="dxa"/>
+          </w:tcPr>
+          <w:p>
+            <w:pPr>
+              <w:cnfStyle w:val="000000000000"/>
+            </w:pPr>
+            <w:r>
+              <w:t>Klasgenoot</w:t>
+            </w:r>
+          </w:p>
+        </w:tc>
+        <w:tc>
+          <w:tcPr>
+            <w:tcW w:w="4111" w:type="dxa"/>
+          </w:tcPr>
+          <w:p>
+            <w:pPr>
+              <w:cnfStyle w:val="000000000000"/>
+            </w:pPr>
+            <w:r>
+              <w:t>15 minuten</w:t>
+            </w:r>
+          </w:p>
+        </w:tc>
+        <w:tc>
+          <w:tcPr>
+            <w:tcW w:w="1054" w:type="dxa"/>
+          </w:tcPr>
+          <w:p>
+            <w:pPr>
+              <w:cnfStyle w:val="000000000000"/>
+            </w:pPr>
+            <w:r>
+              <w:t>X</w:t>
+            </w:r>
+          </w:p>
+        </w:tc>
+      </w:tr>
+      <w:tr>
+        <w:trPr>
+          <w:cnfStyle w:val="000000100000"/>
+        </w:trPr>
+        <w:tc>
+          <w:tcPr>
+            <w:cnfStyle w:val="001000000000"/>
+            <w:tcW w:w="3369" w:type="dxa"/>
+            <w:tcBorders>
+              <w:left w:val="single" w:sz="4" w:space="0" w:color="auto"/>
+              <w:right w:val="single" w:sz="4" w:space="0" w:color="auto"/>
+            </w:tcBorders>
+          </w:tcPr>
+          <w:p>
+            <w:r>
+              <w:t>Verslag testplan</w:t>
+            </w:r>
+          </w:p>
+        </w:tc>
+        <w:tc>
+          <w:tcPr>
+            <w:tcW w:w="708" w:type="dxa"/>
+            <w:tcBorders>
+              <w:left w:val="single" w:sz="4" w:space="0" w:color="auto"/>
+              <w:right w:val="single" w:sz="4" w:space="0" w:color="auto"/>
+            </w:tcBorders>
+          </w:tcPr>
+          <w:p>
+            <w:pPr>
+              <w:cnfStyle w:val="000000100000"/>
+            </w:pPr>
+            <w:r>
+              <w:t>Ricky</w:t>
+            </w:r>
+          </w:p>
+        </w:tc>
+        <w:tc>
+          <w:tcPr>
+            <w:tcW w:w="4111" w:type="dxa"/>
+            <w:tcBorders>
+              <w:left w:val="single" w:sz="4" w:space="0" w:color="auto"/>
+              <w:right w:val="single" w:sz="4" w:space="0" w:color="auto"/>
+            </w:tcBorders>
+          </w:tcPr>
+          <w:p>
+            <w:pPr>
+              <w:cnfStyle w:val="000000100000"/>
+            </w:pPr>
+            <w:r>
+              <w:t>30 minuten</w:t>
+            </w:r>
+          </w:p>
+        </w:tc>
+        <w:tc>
+          <w:tcPr>
+            <w:tcW w:w="1054" w:type="dxa"/>
+            <w:tcBorders>
+              <w:left w:val="single" w:sz="4" w:space="0" w:color="auto"/>
+              <w:right w:val="single" w:sz="4" w:space="0" w:color="auto"/>
+            </w:tcBorders>
+          </w:tcPr>
+          <w:p>
+            <w:pPr>
+              <w:cnfStyle w:val="000000100000"/>
+            </w:pPr>
+            <w:r>
+              <w:t>X</w:t>
+            </w:r>
+          </w:p>
+        </w:tc>
+      </w:tr>
+    </w:tbl>
+    <w:p/>
+    <w:p>
+      <w:pPr>
+        <w:pStyle w:val="Kop2"/>
+        <w:rPr>
+          <w:i/>
+        </w:rPr>
+      </w:pPr>
+      <w:bookmarkStart w:id="6" w:name="_Toc453767217"/>
+      <w:r>
+        <w:rPr>
+          <w:i/>
+          <w:sz w:val="20"/>
+        </w:rPr>
+        <w:t>Applicatie</w:t>
+      </w:r>
+      <w:bookmarkEnd w:id="6"/>
+    </w:p>
+    <w:p/>
+    <w:tbl>
+      <w:tblPr>
+        <w:tblStyle w:val="Lichtearcering-accent1"/>
+        <w:tblW w:w="0" w:type="auto"/>
+        <w:tblBorders>
+          <w:top w:val="single" w:sz="4" w:space="0" w:color="auto"/>
+          <w:left w:val="single" w:sz="4" w:space="0" w:color="auto"/>
+          <w:bottom w:val="single" w:sz="4" w:space="0" w:color="auto"/>
+          <w:right w:val="single" w:sz="4" w:space="0" w:color="auto"/>
+          <w:insideH w:val="single" w:sz="4" w:space="0" w:color="auto"/>
+          <w:insideV w:val="single" w:sz="4" w:space="0" w:color="auto"/>
+        </w:tblBorders>
+        <w:tblLook w:val="04A0"/>
+      </w:tblPr>
+      <w:tblGrid>
+        <w:gridCol w:w="3211"/>
+        <w:gridCol w:w="1185"/>
+        <w:gridCol w:w="3826"/>
+        <w:gridCol w:w="1020"/>
+      </w:tblGrid>
+      <w:tr>
+        <w:trPr>
+          <w:cnfStyle w:val="100000000000"/>
+        </w:trPr>
+        <w:tc>
+          <w:tcPr>
+            <w:cnfStyle w:val="001000000000"/>
+            <w:tcW w:w="3211" w:type="dxa"/>
+            <w:tcBorders>
+              <w:top w:val="none" w:sz="0" w:space="0" w:color="auto"/>
+              <w:left w:val="none" w:sz="0" w:space="0" w:color="auto"/>
+              <w:bottom w:val="none" w:sz="0" w:space="0" w:color="auto"/>
+              <w:right w:val="none" w:sz="0" w:space="0" w:color="auto"/>
+            </w:tcBorders>
+          </w:tcPr>
+          <w:p>
+            <w:pPr>
+              <w:rPr>
+                <w:b w:val="0"/>
+              </w:rPr>
+            </w:pPr>
+            <w:r>
+              <w:rPr>
+                <w:b w:val="0"/>
+              </w:rPr>
+              <w:t>Taak</w:t>
+            </w:r>
+          </w:p>
+        </w:tc>
+        <w:tc>
+          <w:tcPr>
+            <w:tcW w:w="1185" w:type="dxa"/>
+            <w:tcBorders>
+              <w:top w:val="none" w:sz="0" w:space="0" w:color="auto"/>
+              <w:left w:val="none" w:sz="0" w:space="0" w:color="auto"/>
+              <w:bottom w:val="none" w:sz="0" w:space="0" w:color="auto"/>
+              <w:right w:val="none" w:sz="0" w:space="0" w:color="auto"/>
+            </w:tcBorders>
+          </w:tcPr>
+          <w:p>
+            <w:pPr>
+              <w:cnfStyle w:val="100000000000"/>
+              <w:rPr>
+                <w:b w:val="0"/>
+              </w:rPr>
+            </w:pPr>
+            <w:r>
+              <w:rPr>
+                <w:b w:val="0"/>
+              </w:rPr>
+              <w:t>Uitvoerder</w:t>
+            </w:r>
+          </w:p>
+        </w:tc>
+        <w:tc>
+          <w:tcPr>
+            <w:tcW w:w="3826" w:type="dxa"/>
+            <w:tcBorders>
+              <w:top w:val="none" w:sz="0" w:space="0" w:color="auto"/>
+              <w:left w:val="none" w:sz="0" w:space="0" w:color="auto"/>
+              <w:bottom w:val="none" w:sz="0" w:space="0" w:color="auto"/>
+              <w:right w:val="none" w:sz="0" w:space="0" w:color="auto"/>
+            </w:tcBorders>
+          </w:tcPr>
+          <w:p>
+            <w:pPr>
+              <w:cnfStyle w:val="100000000000"/>
+              <w:rPr>
+                <w:b w:val="0"/>
+              </w:rPr>
+            </w:pPr>
+            <w:r>
+              <w:rPr>
+                <w:b w:val="0"/>
+              </w:rPr>
+              <w:t>Geplande tijd</w:t>
+            </w:r>
+          </w:p>
+        </w:tc>
+        <w:tc>
+          <w:tcPr>
+            <w:tcW w:w="1020" w:type="dxa"/>
+            <w:tcBorders>
+              <w:top w:val="none" w:sz="0" w:space="0" w:color="auto"/>
+              <w:left w:val="none" w:sz="0" w:space="0" w:color="auto"/>
+              <w:bottom w:val="none" w:sz="0" w:space="0" w:color="auto"/>
+              <w:right w:val="none" w:sz="0" w:space="0" w:color="auto"/>
+            </w:tcBorders>
+          </w:tcPr>
+          <w:p>
+            <w:pPr>
+              <w:cnfStyle w:val="100000000000"/>
+              <w:rPr>
+                <w:b w:val="0"/>
+              </w:rPr>
+            </w:pPr>
+            <w:r>
+              <w:rPr>
+                <w:b w:val="0"/>
+              </w:rPr>
+              <w:t>Done</w:t>
+            </w:r>
+          </w:p>
+        </w:tc>
+      </w:tr>
+      <w:tr>
+        <w:trPr>
+          <w:cnfStyle w:val="000000100000"/>
+        </w:trPr>
+        <w:tc>
+          <w:tcPr>
+            <w:cnfStyle w:val="001000000000"/>
+            <w:tcW w:w="3211" w:type="dxa"/>
+            <w:tcBorders>
+              <w:left w:val="none" w:sz="0" w:space="0" w:color="auto"/>
+              <w:right w:val="none" w:sz="0" w:space="0" w:color="auto"/>
+            </w:tcBorders>
+          </w:tcPr>
+          <w:p>
+            <w:r>
+              <w:t>Solution aanmaken</w:t>
+            </w:r>
+          </w:p>
+        </w:tc>
+        <w:tc>
+          <w:tcPr>
+            <w:tcW w:w="1185" w:type="dxa"/>
+            <w:tcBorders>
+              <w:left w:val="none" w:sz="0" w:space="0" w:color="auto"/>
+              <w:right w:val="none" w:sz="0" w:space="0" w:color="auto"/>
+            </w:tcBorders>
+          </w:tcPr>
+          <w:p>
+            <w:pPr>
+              <w:cnfStyle w:val="000000100000"/>
+            </w:pPr>
+            <w:r>
+              <w:t>Mike</w:t>
+            </w:r>
+          </w:p>
+        </w:tc>
+        <w:tc>
+          <w:tcPr>
+            <w:tcW w:w="3826" w:type="dxa"/>
+            <w:tcBorders>
+              <w:left w:val="none" w:sz="0" w:space="0" w:color="auto"/>
+              <w:right w:val="none" w:sz="0" w:space="0" w:color="auto"/>
+            </w:tcBorders>
+          </w:tcPr>
+          <w:p>
+            <w:pPr>
+              <w:cnfStyle w:val="000000100000"/>
+            </w:pPr>
+            <w:r>
+              <w:t>5 minuten</w:t>
+            </w:r>
+          </w:p>
+        </w:tc>
+        <w:tc>
+          <w:tcPr>
+            <w:tcW w:w="1020" w:type="dxa"/>
+            <w:tcBorders>
+              <w:left w:val="none" w:sz="0" w:space="0" w:color="auto"/>
+              <w:right w:val="none" w:sz="0" w:space="0" w:color="auto"/>
+            </w:tcBorders>
+          </w:tcPr>
+          <w:p>
+            <w:pPr>
+              <w:cnfStyle w:val="000000100000"/>
+            </w:pPr>
+            <w:r>
+              <w:t>X</w:t>
+            </w:r>
+          </w:p>
+        </w:tc>
+      </w:tr>
+      <w:tr>
+        <w:tc>
+          <w:tcPr>
+            <w:cnfStyle w:val="001000000000"/>
+            <w:tcW w:w="3211" w:type="dxa"/>
+          </w:tcPr>
+          <w:p>
+            <w:r>
+              <w:t>Mappen structuur maken (View</w:t>
+            </w:r>
+            <w:r>
+              <w:t xml:space="preserve">s, </w:t>
+            </w:r>
+            <w:r>
+              <w:t xml:space="preserve"> Model, Helpers</w:t>
+            </w:r>
+            <w:r>
+              <w:t>, Common</w:t>
+            </w:r>
+            <w:r>
+              <w:t>)</w:t>
+            </w:r>
+          </w:p>
+        </w:tc>
+        <w:tc>
+          <w:tcPr>
+            <w:tcW w:w="1185" w:type="dxa"/>
+          </w:tcPr>
+          <w:p>
+            <w:pPr>
+              <w:cnfStyle w:val="000000000000"/>
+            </w:pPr>
+            <w:r>
+              <w:t>Mike</w:t>
+            </w:r>
+          </w:p>
+        </w:tc>
+        <w:tc>
+          <w:tcPr>
+            <w:tcW w:w="3826" w:type="dxa"/>
+          </w:tcPr>
+          <w:p>
+            <w:pPr>
+              <w:cnfStyle w:val="000000000000"/>
+            </w:pPr>
+            <w:r>
+              <w:t>2 minuten</w:t>
+            </w:r>
+          </w:p>
+        </w:tc>
+        <w:tc>
+          <w:tcPr>
+            <w:tcW w:w="1020" w:type="dxa"/>
+          </w:tcPr>
+          <w:p>
+            <w:pPr>
+              <w:cnfStyle w:val="000000000000"/>
+            </w:pPr>
+            <w:r>
+              <w:t>X</w:t>
+            </w:r>
+          </w:p>
+        </w:tc>
+      </w:tr>
+      <w:tr>
+        <w:trPr>
+          <w:cnfStyle w:val="000000100000"/>
+        </w:trPr>
+        <w:tc>
+          <w:tcPr>
+            <w:cnfStyle w:val="001000000000"/>
+            <w:tcW w:w="3211" w:type="dxa"/>
+            <w:tcBorders>
+              <w:left w:val="none" w:sz="0" w:space="0" w:color="auto"/>
+              <w:right w:val="none" w:sz="0" w:space="0" w:color="auto"/>
+            </w:tcBorders>
+          </w:tcPr>
+          <w:p>
+            <w:r>
+              <w:t>Lege classes aan alle mappen toevoegen</w:t>
+            </w:r>
+          </w:p>
+        </w:tc>
+        <w:tc>
+          <w:tcPr>
+            <w:tcW w:w="1185" w:type="dxa"/>
+            <w:tcBorders>
+              <w:left w:val="none" w:sz="0" w:space="0" w:color="auto"/>
+              <w:right w:val="none" w:sz="0" w:space="0" w:color="auto"/>
+            </w:tcBorders>
+          </w:tcPr>
+          <w:p>
+            <w:pPr>
+              <w:cnfStyle w:val="000000100000"/>
+            </w:pPr>
+            <w:r>
+              <w:t>Mike</w:t>
+            </w:r>
+          </w:p>
+        </w:tc>
+        <w:tc>
+          <w:tcPr>
+            <w:tcW w:w="3826" w:type="dxa"/>
+            <w:tcBorders>
+              <w:left w:val="none" w:sz="0" w:space="0" w:color="auto"/>
+              <w:right w:val="none" w:sz="0" w:space="0" w:color="auto"/>
+            </w:tcBorders>
+          </w:tcPr>
+          <w:p>
+            <w:pPr>
+              <w:cnfStyle w:val="000000100000"/>
+            </w:pPr>
+            <w:r>
+              <w:t>1 uur</w:t>
+            </w:r>
+          </w:p>
+        </w:tc>
+        <w:tc>
+          <w:tcPr>
+            <w:tcW w:w="1020" w:type="dxa"/>
+            <w:tcBorders>
+              <w:left w:val="none" w:sz="0" w:space="0" w:color="auto"/>
+              <w:right w:val="none" w:sz="0" w:space="0" w:color="auto"/>
+            </w:tcBorders>
+          </w:tcPr>
+          <w:p>
+            <w:pPr>
+              <w:cnfStyle w:val="000000100000"/>
+            </w:pPr>
+            <w:r>
+              <w:t>X</w:t>
+            </w:r>
+          </w:p>
+        </w:tc>
+      </w:tr>
+      <w:tr>
+        <w:tc>
+          <w:tcPr>
+            <w:cnfStyle w:val="001000000000"/>
+            <w:tcW w:w="3211" w:type="dxa"/>
+          </w:tcPr>
+          <w:p>
+            <w:pPr>
+              <w:rPr>
+                <w:lang w:val="en-US"/>
+              </w:rPr>
+            </w:pPr>
+            <w:r>
+              <w:t xml:space="preserve">Schermen aanmaken in Views map. </w:t>
+            </w:r>
+            <w:r>
+              <w:rPr>
+                <w:lang w:val="en-US"/>
+              </w:rPr>
+              <w:t>(HomePage, Questionpage, RegisterPage, ResultPage, UserInfoPage, UserMenuPage</w:t>
+            </w:r>
+            <w:r>
+              <w:rPr>
+                <w:lang w:val="en-US"/>
+              </w:rPr>
+              <w:t>)</w:t>
+            </w:r>
+          </w:p>
+        </w:tc>
+        <w:tc>
+          <w:tcPr>
+            <w:tcW w:w="1185" w:type="dxa"/>
+          </w:tcPr>
+          <w:p>
+            <w:pPr>
+              <w:cnfStyle w:val="000000000000"/>
+            </w:pPr>
+            <w:r>
+              <w:t>Mike</w:t>
+            </w:r>
+          </w:p>
+        </w:tc>
+        <w:tc>
+          <w:tcPr>
+            <w:tcW w:w="3826" w:type="dxa"/>
+          </w:tcPr>
+          <w:p>
+            <w:pPr>
+              <w:cnfStyle w:val="000000000000"/>
+            </w:pPr>
+            <w:r>
+              <w:t>1 uur</w:t>
+            </w:r>
+          </w:p>
+        </w:tc>
+        <w:tc>
+          <w:tcPr>
+            <w:tcW w:w="1020" w:type="dxa"/>
+          </w:tcPr>
+          <w:p>
+            <w:pPr>
+              <w:cnfStyle w:val="000000000000"/>
+            </w:pPr>
+            <w:r>
+              <w:t>X</w:t>
+            </w:r>
+          </w:p>
+        </w:tc>
+      </w:tr>
+      <w:tr>
+        <w:trPr>
+          <w:cnfStyle w:val="000000100000"/>
+        </w:trPr>
+        <w:tc>
+          <w:tcPr>
+            <w:cnfStyle w:val="001000000000"/>
+            <w:tcW w:w="3211" w:type="dxa"/>
+            <w:tcBorders>
+              <w:left w:val="none" w:sz="0" w:space="0" w:color="auto"/>
+              <w:right w:val="none" w:sz="0" w:space="0" w:color="auto"/>
+            </w:tcBorders>
+          </w:tcPr>
+          <w:p>
+            <w:pPr>
+              <w:rPr>
+                <w:lang w:val="en-US"/>
+              </w:rPr>
+            </w:pPr>
+            <w:r>
+              <w:rPr>
+                <w:lang w:val="en-US"/>
+              </w:rPr>
+              <w:t>Schermen in de Views designen</w:t>
+            </w:r>
+          </w:p>
+        </w:tc>
+        <w:tc>
+          <w:tcPr>
+            <w:tcW w:w="1185" w:type="dxa"/>
+            <w:tcBorders>
+              <w:left w:val="none" w:sz="0" w:space="0" w:color="auto"/>
+              <w:right w:val="none" w:sz="0" w:space="0" w:color="auto"/>
+            </w:tcBorders>
+          </w:tcPr>
+          <w:p>
+            <w:pPr>
+              <w:cnfStyle w:val="000000100000"/>
+              <w:rPr>
+                <w:lang w:val="en-US"/>
+              </w:rPr>
+            </w:pPr>
+            <w:r>
+              <w:rPr>
+                <w:lang w:val="en-US"/>
+              </w:rPr>
+              <w:t>Ricky</w:t>
+            </w:r>
+          </w:p>
+        </w:tc>
+        <w:tc>
+          <w:tcPr>
+            <w:tcW w:w="3826" w:type="dxa"/>
+            <w:tcBorders>
+              <w:left w:val="none" w:sz="0" w:space="0" w:color="auto"/>
+              <w:right w:val="none" w:sz="0" w:space="0" w:color="auto"/>
+            </w:tcBorders>
+          </w:tcPr>
+          <w:p>
+            <w:pPr>
+              <w:cnfStyle w:val="000000100000"/>
+              <w:rPr>
+                <w:lang w:val="en-US"/>
+              </w:rPr>
+            </w:pPr>
+            <w:r>
+              <w:rPr>
+                <w:lang w:val="en-US"/>
+              </w:rPr>
+              <w:t>4</w:t>
+            </w:r>
+            <w:r>
+              <w:rPr>
+                <w:lang w:val="en-US"/>
+              </w:rPr>
+              <w:t xml:space="preserve"> uur</w:t>
+            </w:r>
+          </w:p>
+        </w:tc>
+        <w:tc>
+          <w:tcPr>
+            <w:tcW w:w="1020" w:type="dxa"/>
+            <w:tcBorders>
+              <w:left w:val="none" w:sz="0" w:space="0" w:color="auto"/>
+              <w:right w:val="none" w:sz="0" w:space="0" w:color="auto"/>
+            </w:tcBorders>
+          </w:tcPr>
+          <w:p>
+            <w:pPr>
+              <w:cnfStyle w:val="000000100000"/>
+              <w:rPr>
+                <w:lang w:val="en-US"/>
+              </w:rPr>
+            </w:pPr>
+            <w:r>
+              <w:rPr>
+                <w:lang w:val="en-US"/>
+              </w:rPr>
+              <w:t>X</w:t>
+            </w:r>
+          </w:p>
+        </w:tc>
+      </w:tr>
+      <w:tr>
+        <w:tc>
+          <w:tcPr>
+            <w:cnfStyle w:val="001000000000"/>
+            <w:tcW w:w="3211" w:type="dxa"/>
+          </w:tcPr>
+          <w:p>
+            <w:r>
+              <w:t>Naamgeving van design controleren en verbeteren</w:t>
+            </w:r>
+          </w:p>
+        </w:tc>
+        <w:tc>
+          <w:tcPr>
+            <w:tcW w:w="1185" w:type="dxa"/>
+          </w:tcPr>
+          <w:p>
+            <w:pPr>
+              <w:cnfStyle w:val="000000000000"/>
+            </w:pPr>
+            <w:r>
+              <w:t>Mike</w:t>
+            </w:r>
+          </w:p>
+        </w:tc>
+        <w:tc>
+          <w:tcPr>
+            <w:tcW w:w="3826" w:type="dxa"/>
+          </w:tcPr>
+          <w:p>
+            <w:pPr>
+              <w:cnfStyle w:val="000000000000"/>
+            </w:pPr>
+            <w:r>
+              <w:t>1 uur</w:t>
+            </w:r>
+          </w:p>
+        </w:tc>
+        <w:tc>
+          <w:tcPr>
+            <w:tcW w:w="1020" w:type="dxa"/>
+          </w:tcPr>
+          <w:p>
+            <w:pPr>
+              <w:cnfStyle w:val="000000000000"/>
+              <w:rPr>
+                <w:lang w:val="en-US"/>
+              </w:rPr>
+            </w:pPr>
+            <w:r>
+              <w:rPr>
+                <w:lang w:val="en-US"/>
+              </w:rPr>
+              <w:t>X</w:t>
+            </w:r>
+          </w:p>
+        </w:tc>
+      </w:tr>
+      <w:tr>
+        <w:trPr>
+          <w:cnfStyle w:val="000000100000"/>
+        </w:trPr>
+        <w:tc>
+          <w:tcPr>
+            <w:cnfStyle w:val="001000000000"/>
+            <w:tcW w:w="3211" w:type="dxa"/>
+            <w:tcBorders>
+              <w:left w:val="none" w:sz="0" w:space="0" w:color="auto"/>
+              <w:right w:val="none" w:sz="0" w:space="0" w:color="auto"/>
+            </w:tcBorders>
+          </w:tcPr>
+          <w:p>
+            <w:r>
+              <w:t>Properties aan alle classes toevoegen (models)</w:t>
+            </w:r>
+          </w:p>
+        </w:tc>
+        <w:tc>
+          <w:tcPr>
+            <w:tcW w:w="1185" w:type="dxa"/>
+            <w:tcBorders>
+              <w:left w:val="none" w:sz="0" w:space="0" w:color="auto"/>
+              <w:right w:val="none" w:sz="0" w:space="0" w:color="auto"/>
+            </w:tcBorders>
+          </w:tcPr>
+          <w:p>
+            <w:pPr>
+              <w:cnfStyle w:val="000000100000"/>
+            </w:pPr>
+            <w:r>
+              <w:t>Mike</w:t>
+            </w:r>
+          </w:p>
+        </w:tc>
+        <w:tc>
+          <w:tcPr>
+            <w:tcW w:w="3826" w:type="dxa"/>
+            <w:tcBorders>
+              <w:left w:val="none" w:sz="0" w:space="0" w:color="auto"/>
+              <w:right w:val="none" w:sz="0" w:space="0" w:color="auto"/>
+            </w:tcBorders>
+          </w:tcPr>
+          <w:p>
+            <w:pPr>
+              <w:cnfStyle w:val="000000100000"/>
+            </w:pPr>
+            <w:r>
+              <w:t>2 uur</w:t>
+            </w:r>
+          </w:p>
+        </w:tc>
+        <w:tc>
+          <w:tcPr>
+            <w:tcW w:w="1020" w:type="dxa"/>
+            <w:tcBorders>
+              <w:left w:val="none" w:sz="0" w:space="0" w:color="auto"/>
+              <w:right w:val="none" w:sz="0" w:space="0" w:color="auto"/>
+            </w:tcBorders>
+          </w:tcPr>
+          <w:p>
+            <w:pPr>
+              <w:cnfStyle w:val="000000100000"/>
+            </w:pPr>
+            <w:r>
+              <w:t>X</w:t>
+            </w:r>
+          </w:p>
+        </w:tc>
+      </w:tr>
+      <w:tr>
+        <w:tc>
+          <w:tcPr>
+            <w:cnfStyle w:val="001000000000"/>
+            <w:tcW w:w="3211" w:type="dxa"/>
+          </w:tcPr>
+          <w:p>
+            <w:r>
+              <w:t>Functies aan alle classes toevoegen</w:t>
+            </w:r>
+          </w:p>
+        </w:tc>
+        <w:tc>
+          <w:tcPr>
+            <w:tcW w:w="1185" w:type="dxa"/>
+          </w:tcPr>
+          <w:p>
+            <w:pPr>
+              <w:cnfStyle w:val="000000000000"/>
+            </w:pPr>
+            <w:r>
+              <w:t>Mike</w:t>
+            </w:r>
+          </w:p>
+        </w:tc>
+        <w:tc>
+          <w:tcPr>
+            <w:tcW w:w="3826" w:type="dxa"/>
+          </w:tcPr>
+          <w:p>
+            <w:pPr>
+              <w:cnfStyle w:val="000000000000"/>
+            </w:pPr>
+            <w:r>
+              <w:t>8 uur</w:t>
+            </w:r>
+          </w:p>
+        </w:tc>
+        <w:tc>
+          <w:tcPr>
+            <w:tcW w:w="1020" w:type="dxa"/>
+          </w:tcPr>
+          <w:p>
+            <w:pPr>
+              <w:cnfStyle w:val="000000000000"/>
+            </w:pPr>
+            <w:r>
+              <w:t>X</w:t>
+            </w:r>
+          </w:p>
+        </w:tc>
+      </w:tr>
+      <w:tr>
+        <w:trPr>
+          <w:cnfStyle w:val="000000100000"/>
+        </w:trPr>
+        <w:tc>
+          <w:tcPr>
+            <w:cnfStyle w:val="001000000000"/>
+            <w:tcW w:w="3211" w:type="dxa"/>
+            <w:tcBorders>
+              <w:left w:val="none" w:sz="0" w:space="0" w:color="auto"/>
+              <w:right w:val="none" w:sz="0" w:space="0" w:color="auto"/>
+            </w:tcBorders>
+          </w:tcPr>
+          <w:p>
+            <w:r>
+              <w:t>Alles na-checken</w:t>
+            </w:r>
+          </w:p>
+        </w:tc>
+        <w:tc>
+          <w:tcPr>
+            <w:tcW w:w="1185" w:type="dxa"/>
+            <w:tcBorders>
+              <w:left w:val="none" w:sz="0" w:space="0" w:color="auto"/>
+              <w:right w:val="none" w:sz="0" w:space="0" w:color="auto"/>
+            </w:tcBorders>
+          </w:tcPr>
+          <w:p>
+            <w:pPr>
+              <w:cnfStyle w:val="000000100000"/>
+            </w:pPr>
+            <w:r>
+              <w:t>Mike</w:t>
+            </w:r>
+          </w:p>
+        </w:tc>
+        <w:tc>
+          <w:tcPr>
+            <w:tcW w:w="3826" w:type="dxa"/>
+            <w:tcBorders>
+              <w:left w:val="none" w:sz="0" w:space="0" w:color="auto"/>
+              <w:right w:val="none" w:sz="0" w:space="0" w:color="auto"/>
+            </w:tcBorders>
+          </w:tcPr>
+          <w:p>
+            <w:pPr>
+              <w:cnfStyle w:val="000000100000"/>
+            </w:pPr>
+            <w:r>
+              <w:t>1 uur</w:t>
+            </w:r>
+          </w:p>
+        </w:tc>
+        <w:tc>
+          <w:tcPr>
+            <w:tcW w:w="1020" w:type="dxa"/>
+            <w:tcBorders>
+              <w:left w:val="none" w:sz="0" w:space="0" w:color="auto"/>
+              <w:right w:val="none" w:sz="0" w:space="0" w:color="auto"/>
+            </w:tcBorders>
+          </w:tcPr>
+          <w:p>
+            <w:pPr>
+              <w:cnfStyle w:val="000000100000"/>
+            </w:pPr>
+            <w:r>
+              <w:t>X</w:t>
+            </w:r>
+          </w:p>
+        </w:tc>
+      </w:tr>
+    </w:tbl>
+    <w:p/>
+    <w:p>
+      <w:pPr>
+        <w:rPr>
+          <w:rFonts w:asciiTheme="majorHAnsi" w:eastAsiaTheme="majorEastAsia" w:hAnsiTheme="majorHAnsi" w:cstheme="majorBidi"/>
+          <w:color w:val="2E74B5" w:themeColor="accent1" w:themeShade="BF"/>
+          <w:sz w:val="32"/>
+          <w:szCs w:val="32"/>
+        </w:rPr>
+        <w:sectPr>
+          <w:headerReference w:type="default" r:id="rId8"/>
+          <w:headerReference w:type="first" r:id="rId9"/>
+          <w:footerReference w:type="first" r:id="rId10"/>
+          <w:pgSz w:w="11906" w:h="16838"/>
+          <w:pgMar w:top="1440" w:right="1440" w:bottom="1440" w:left="1440" w:header="708" w:footer="708" w:gutter="0"/>
+          <w:pgNumType w:start="0"/>
+          <w:cols w:space="708"/>
+          <w:titlePg/>
+          <w:docGrid w:linePitch="360"/>
+        </w:sectPr>
+      </w:pPr>
+      <w:r>
+        <w:br w:type="page"/>
+      </w:r>
+    </w:p>
+    <w:p>
+      <w:pPr>
+        <w:pStyle w:val="Kop1"/>
+      </w:pPr>
+      <w:bookmarkStart w:id="7" w:name="_Toc453767218"/>
+      <w:r>
+        <w:lastRenderedPageBreak/>
+        <w:t>Middelen en materialenlijst</w:t>
+      </w:r>
+      <w:bookmarkEnd w:id="7"/>
+    </w:p>
+    <w:tbl>
+      <w:tblPr>
         <w:tblStyle w:val="Tabelraster"/>
+        <w:tblpPr w:leftFromText="141" w:rightFromText="141" w:vertAnchor="page" w:horzAnchor="margin" w:tblpXSpec="center" w:tblpY="2641"/>
         <w:tblW w:w="11374" w:type="dxa"/>
-        <w:tblInd w:w="-1281" w:type="dxa"/>
         <w:tblLook w:val="04A0"/>
       </w:tblPr>
       <w:tblGrid>
@@ -1793,7 +3539,6 @@
                 <w:color w:val="FFFFFF" w:themeColor="background1"/>
               </w:rPr>
             </w:pPr>
-            <w:proofErr w:type="spellStart"/>
             <w:r>
               <w:rPr>
                 <w:rFonts w:cs="Consolas"/>
@@ -1802,7 +3547,6 @@
               </w:rPr>
               <w:t>Plug-ins</w:t>
             </w:r>
-            <w:proofErr w:type="spellEnd"/>
           </w:p>
         </w:tc>
         <w:tc>
@@ -1876,16 +3620,8 @@
               <w:rPr>
                 <w:rFonts w:cs="Consolas"/>
               </w:rPr>
-              <w:t xml:space="preserve">Visual Studio 2013 </w:t>
-            </w:r>
-            <w:proofErr w:type="spellStart"/>
-            <w:r>
-              <w:rPr>
-                <w:rFonts w:cs="Consolas"/>
-              </w:rPr>
-              <w:t>Ultimate</w:t>
-            </w:r>
-            <w:proofErr w:type="spellEnd"/>
+              <w:t>Visual Studio 2013 Ultimate</w:t>
+            </w:r>
           </w:p>
         </w:tc>
         <w:tc>
@@ -1977,45 +3713,42 @@
                 <w:lang w:val="en-GB"/>
               </w:rPr>
             </w:pPr>
-            <w:proofErr w:type="spellStart"/>
             <w:r>
               <w:rPr>
                 <w:rFonts w:cs="Consolas"/>
                 <w:lang w:val="en-GB"/>
               </w:rPr>
-              <w:t>Sqlite</w:t>
-            </w:r>
-            <w:proofErr w:type="spellEnd"/>
-            <w:r>
+              <w:t>Sqlite-net 1.0.8</w:t>
+            </w:r>
+          </w:p>
+          <w:p>
+            <w:pPr>
               <w:rPr>
                 <w:rFonts w:cs="Consolas"/>
                 <w:lang w:val="en-GB"/>
               </w:rPr>
-              <w:t>-net 1.0.8</w:t>
-            </w:r>
-          </w:p>
-          <w:p>
-            <w:pPr>
+            </w:pPr>
+            <w:r>
               <w:rPr>
                 <w:rFonts w:cs="Consolas"/>
                 <w:lang w:val="en-GB"/>
               </w:rPr>
-            </w:pPr>
-            <w:proofErr w:type="spellStart"/>
-            <w:r>
+              <w:t>SQlite for Windows Phone 8.1 3.13.0</w:t>
+            </w:r>
+          </w:p>
+          <w:p>
+            <w:pPr>
               <w:rPr>
                 <w:rFonts w:cs="Consolas"/>
                 <w:lang w:val="en-GB"/>
               </w:rPr>
-              <w:t>SQlite</w:t>
-            </w:r>
-            <w:proofErr w:type="spellEnd"/>
+            </w:pPr>
             <w:r>
               <w:rPr>
                 <w:rFonts w:cs="Consolas"/>
                 <w:lang w:val="en-GB"/>
               </w:rPr>
-              <w:t xml:space="preserve"> for Windows Phone 8.1 3.13.0</w:t>
+              <w:t>Microsoft Visual C++ 2013 Runtime Package for Windows Phone 12.0</w:t>
             </w:r>
           </w:p>
           <w:p>
@@ -2025,21 +3758,6 @@
                 <w:lang w:val="en-GB"/>
               </w:rPr>
             </w:pPr>
-            <w:r>
-              <w:rPr>
-                <w:rFonts w:cs="Consolas"/>
-                <w:lang w:val="en-GB"/>
-              </w:rPr>
-              <w:t>Microsoft Visual C++ 2013 Runtime Package for Windows Phone 12.0</w:t>
-            </w:r>
-          </w:p>
-          <w:p>
-            <w:pPr>
-              <w:rPr>
-                <w:rFonts w:cs="Consolas"/>
-                <w:lang w:val="en-GB"/>
-              </w:rPr>
-            </w:pPr>
           </w:p>
         </w:tc>
         <w:tc>
@@ -2062,33 +3780,8 @@
                 <w:rFonts w:cs="Consolas"/>
                 <w:lang w:val="en-US"/>
               </w:rPr>
-              <w:t xml:space="preserve">IDE </w:t>
-            </w:r>
-            <w:proofErr w:type="spellStart"/>
-            <w:r>
-              <w:rPr>
-                <w:rFonts w:cs="Consolas"/>
-                <w:lang w:val="en-US"/>
-              </w:rPr>
-              <w:t>voor</w:t>
-            </w:r>
-            <w:proofErr w:type="spellEnd"/>
-            <w:r>
-              <w:rPr>
-                <w:rFonts w:cs="Consolas"/>
-                <w:lang w:val="en-US"/>
-              </w:rPr>
-              <w:t xml:space="preserve"> </w:t>
-            </w:r>
-            <w:proofErr w:type="spellStart"/>
-            <w:r>
-              <w:rPr>
-                <w:rFonts w:cs="Consolas"/>
-                <w:lang w:val="en-US"/>
-              </w:rPr>
-              <w:t>programmeren</w:t>
-            </w:r>
-            <w:proofErr w:type="spellEnd"/>
+              <w:t>IDE voor programmeren</w:t>
+            </w:r>
           </w:p>
         </w:tc>
       </w:tr>
@@ -2217,16 +3910,8 @@
               <w:rPr>
                 <w:rFonts w:cs="Consolas"/>
               </w:rPr>
-              <w:t xml:space="preserve">Github </w:t>
-            </w:r>
-            <w:proofErr w:type="spellStart"/>
-            <w:r>
-              <w:rPr>
-                <w:rFonts w:cs="Consolas"/>
-              </w:rPr>
-              <w:t>Inc</w:t>
-            </w:r>
-            <w:proofErr w:type="spellEnd"/>
+              <w:t>Github Inc</w:t>
+            </w:r>
           </w:p>
         </w:tc>
         <w:tc>
@@ -2349,7 +4034,6 @@
                 <w:lang w:val="en-US"/>
               </w:rPr>
             </w:pPr>
-            <w:proofErr w:type="spellStart"/>
             <w:r>
               <w:rPr>
                 <w:rFonts w:cs="Consolas"/>
@@ -2357,7 +4041,6 @@
               </w:rPr>
               <w:t>SQliteStudio</w:t>
             </w:r>
-            <w:proofErr w:type="spellEnd"/>
           </w:p>
         </w:tc>
         <w:tc>
@@ -2414,7 +4097,140 @@
           </w:p>
         </w:tc>
       </w:tr>
+      <w:tr>
+        <w:trPr>
+          <w:trHeight w:val="323"/>
+        </w:trPr>
+        <w:tc>
+          <w:tcPr>
+            <w:tcW w:w="1700" w:type="dxa"/>
+            <w:shd w:val="clear" w:color="auto" w:fill="DEEAF6" w:themeFill="accent1" w:themeFillTint="33"/>
+          </w:tcPr>
+          <w:p>
+            <w:pPr>
+              <w:rPr>
+                <w:rFonts w:cs="Consolas"/>
+                <w:lang w:val="en-US"/>
+              </w:rPr>
+            </w:pPr>
+            <w:r>
+              <w:rPr>
+                <w:rFonts w:cs="Consolas"/>
+                <w:lang w:val="en-US"/>
+              </w:rPr>
+              <w:t>Microsoft</w:t>
+            </w:r>
+          </w:p>
+        </w:tc>
+        <w:tc>
+          <w:tcPr>
+            <w:tcW w:w="2124" w:type="dxa"/>
+            <w:shd w:val="clear" w:color="auto" w:fill="DEEAF6" w:themeFill="accent1" w:themeFillTint="33"/>
+          </w:tcPr>
+          <w:p>
+            <w:pPr>
+              <w:rPr>
+                <w:rFonts w:cs="Consolas"/>
+                <w:lang w:val="en-US"/>
+              </w:rPr>
+            </w:pPr>
+            <w:r>
+              <w:rPr>
+                <w:rFonts w:cs="Consolas"/>
+                <w:lang w:val="en-US"/>
+              </w:rPr>
+              <w:t xml:space="preserve">Windows 10 </w:t>
+            </w:r>
+            <w:r>
+              <w:rPr>
+                <w:rFonts w:cs="Consolas"/>
+                <w:lang w:val="en-US"/>
+              </w:rPr>
+              <w:t>Pro</w:t>
+            </w:r>
+          </w:p>
+        </w:tc>
+        <w:tc>
+          <w:tcPr>
+            <w:tcW w:w="1571" w:type="dxa"/>
+            <w:shd w:val="clear" w:color="auto" w:fill="DEEAF6" w:themeFill="accent1" w:themeFillTint="33"/>
+          </w:tcPr>
+          <w:p>
+            <w:pPr>
+              <w:rPr>
+                <w:rFonts w:cs="Consolas"/>
+                <w:lang w:val="en-US"/>
+              </w:rPr>
+            </w:pPr>
+            <w:r>
+              <w:rPr>
+                <w:rFonts w:cs="Consolas"/>
+                <w:lang w:val="en-US"/>
+              </w:rPr>
+              <w:t>10.0.0.10586 Build 10586</w:t>
+            </w:r>
+          </w:p>
+        </w:tc>
+        <w:tc>
+          <w:tcPr>
+            <w:tcW w:w="3961" w:type="dxa"/>
+            <w:shd w:val="clear" w:color="auto" w:fill="DEEAF6" w:themeFill="accent1" w:themeFillTint="33"/>
+          </w:tcPr>
+          <w:p>
+            <w:pPr>
+              <w:rPr>
+                <w:rFonts w:cs="Consolas"/>
+              </w:rPr>
+            </w:pPr>
+          </w:p>
+        </w:tc>
+        <w:tc>
+          <w:tcPr>
+            <w:tcW w:w="2018" w:type="dxa"/>
+            <w:shd w:val="clear" w:color="auto" w:fill="DEEAF6" w:themeFill="accent1" w:themeFillTint="33"/>
+          </w:tcPr>
+          <w:p>
+            <w:pPr>
+              <w:rPr>
+                <w:rFonts w:cs="Consolas"/>
+              </w:rPr>
+            </w:pPr>
+            <w:r>
+              <w:rPr>
+                <w:rFonts w:cs="Consolas"/>
+              </w:rPr>
+              <w:t>besturingssysteem</w:t>
+            </w:r>
+          </w:p>
+        </w:tc>
+      </w:tr>
     </w:tbl>
+    <w:p>
+      <w:r>
+        <w:tab/>
+      </w:r>
+      <w:r>
+        <w:tab/>
+      </w:r>
+    </w:p>
+    <w:p>
+      <w:pPr>
+        <w:pStyle w:val="Kop2"/>
+        <w:rPr>
+          <w:i/>
+          <w:sz w:val="20"/>
+        </w:rPr>
+      </w:pPr>
+      <w:bookmarkStart w:id="8" w:name="_Toc453767219"/>
+      <w:r>
+        <w:rPr>
+          <w:i/>
+          <w:sz w:val="20"/>
+        </w:rPr>
+        <w:t>Software</w:t>
+      </w:r>
+      <w:bookmarkEnd w:id="8"/>
+    </w:p>
     <w:p/>
     <w:p/>
     <w:p/>
@@ -2424,16 +4240,669 @@
           <w:rFonts w:cs="Consolas"/>
         </w:rPr>
       </w:pPr>
-      <w:bookmarkStart w:id="6" w:name="_GoBack"/>
+      <w:bookmarkStart w:id="9" w:name="_GoBack"/>
       <w:bookmarkEnd w:id="0"/>
       <w:bookmarkEnd w:id="1"/>
-      <w:bookmarkEnd w:id="6"/>
+      <w:bookmarkEnd w:id="9"/>
+    </w:p>
+    <w:p>
+      <w:pPr>
+        <w:rPr>
+          <w:rFonts w:cs="Consolas"/>
+        </w:rPr>
+      </w:pPr>
+    </w:p>
+    <w:p>
+      <w:pPr>
+        <w:rPr>
+          <w:rFonts w:cs="Consolas"/>
+        </w:rPr>
+      </w:pPr>
+    </w:p>
+    <w:p>
+      <w:pPr>
+        <w:rPr>
+          <w:rFonts w:cs="Consolas"/>
+        </w:rPr>
+      </w:pPr>
+    </w:p>
+    <w:p>
+      <w:pPr>
+        <w:rPr>
+          <w:rFonts w:cs="Consolas"/>
+        </w:rPr>
+      </w:pPr>
+    </w:p>
+    <w:p>
+      <w:pPr>
+        <w:rPr>
+          <w:rFonts w:cs="Consolas"/>
+        </w:rPr>
+      </w:pPr>
+    </w:p>
+    <w:p>
+      <w:pPr>
+        <w:rPr>
+          <w:rFonts w:cs="Consolas"/>
+        </w:rPr>
+      </w:pPr>
+    </w:p>
+    <w:p>
+      <w:pPr>
+        <w:rPr>
+          <w:rFonts w:cs="Consolas"/>
+        </w:rPr>
+      </w:pPr>
+    </w:p>
+    <w:p>
+      <w:pPr>
+        <w:rPr>
+          <w:rFonts w:cs="Consolas"/>
+        </w:rPr>
+      </w:pPr>
+    </w:p>
+    <w:p>
+      <w:pPr>
+        <w:rPr>
+          <w:rFonts w:cs="Consolas"/>
+        </w:rPr>
+      </w:pPr>
+      <w:r>
+        <w:rPr>
+          <w:rFonts w:cs="Consolas"/>
+        </w:rPr>
+        <w:br w:type="page"/>
+      </w:r>
+    </w:p>
+    <w:p>
+      <w:pPr>
+        <w:pStyle w:val="Kop2"/>
+        <w:rPr>
+          <w:i/>
+          <w:sz w:val="20"/>
+        </w:rPr>
+      </w:pPr>
+      <w:bookmarkStart w:id="10" w:name="_Toc453767220"/>
+      <w:r>
+        <w:rPr>
+          <w:i/>
+          <w:sz w:val="20"/>
+        </w:rPr>
+        <w:lastRenderedPageBreak/>
+        <w:t>Hardware</w:t>
+      </w:r>
+      <w:bookmarkEnd w:id="10"/>
+    </w:p>
+    <w:tbl>
+      <w:tblPr>
+        <w:tblStyle w:val="Tabelraster"/>
+        <w:tblpPr w:leftFromText="141" w:rightFromText="141" w:vertAnchor="page" w:horzAnchor="margin" w:tblpXSpec="center" w:tblpY="2641"/>
+        <w:tblW w:w="11374" w:type="dxa"/>
+        <w:tblLook w:val="04A0"/>
+      </w:tblPr>
+      <w:tblGrid>
+        <w:gridCol w:w="1700"/>
+        <w:gridCol w:w="2124"/>
+        <w:gridCol w:w="1571"/>
+        <w:gridCol w:w="3961"/>
+        <w:gridCol w:w="2018"/>
+      </w:tblGrid>
+      <w:tr>
+        <w:trPr>
+          <w:trHeight w:val="323"/>
+        </w:trPr>
+        <w:tc>
+          <w:tcPr>
+            <w:tcW w:w="1700" w:type="dxa"/>
+            <w:tcBorders>
+              <w:bottom w:val="single" w:sz="4" w:space="0" w:color="auto"/>
+            </w:tcBorders>
+            <w:shd w:val="clear" w:color="auto" w:fill="2E74B5" w:themeFill="accent1" w:themeFillShade="BF"/>
+          </w:tcPr>
+          <w:p>
+            <w:pPr>
+              <w:rPr>
+                <w:rFonts w:cs="Consolas"/>
+                <w:b/>
+                <w:color w:val="FFFFFF" w:themeColor="background1"/>
+              </w:rPr>
+            </w:pPr>
+            <w:r>
+              <w:rPr>
+                <w:rFonts w:cs="Consolas"/>
+                <w:b/>
+                <w:color w:val="FFFFFF" w:themeColor="background1"/>
+              </w:rPr>
+              <w:t>Uitgever</w:t>
+            </w:r>
+          </w:p>
+        </w:tc>
+        <w:tc>
+          <w:tcPr>
+            <w:tcW w:w="2124" w:type="dxa"/>
+            <w:tcBorders>
+              <w:bottom w:val="single" w:sz="4" w:space="0" w:color="auto"/>
+            </w:tcBorders>
+            <w:shd w:val="clear" w:color="auto" w:fill="2E74B5" w:themeFill="accent1" w:themeFillShade="BF"/>
+          </w:tcPr>
+          <w:p>
+            <w:pPr>
+              <w:rPr>
+                <w:rFonts w:cs="Consolas"/>
+                <w:b/>
+                <w:color w:val="FFFFFF" w:themeColor="background1"/>
+              </w:rPr>
+            </w:pPr>
+            <w:r>
+              <w:rPr>
+                <w:rFonts w:cs="Consolas"/>
+                <w:b/>
+                <w:color w:val="FFFFFF" w:themeColor="background1"/>
+              </w:rPr>
+              <w:t>Naam</w:t>
+            </w:r>
+          </w:p>
+        </w:tc>
+        <w:tc>
+          <w:tcPr>
+            <w:tcW w:w="1571" w:type="dxa"/>
+            <w:tcBorders>
+              <w:bottom w:val="single" w:sz="4" w:space="0" w:color="auto"/>
+            </w:tcBorders>
+            <w:shd w:val="clear" w:color="auto" w:fill="2E74B5" w:themeFill="accent1" w:themeFillShade="BF"/>
+          </w:tcPr>
+          <w:p>
+            <w:pPr>
+              <w:rPr>
+                <w:rFonts w:cs="Consolas"/>
+                <w:b/>
+                <w:color w:val="FFFFFF" w:themeColor="background1"/>
+              </w:rPr>
+            </w:pPr>
+            <w:r>
+              <w:rPr>
+                <w:rFonts w:cs="Consolas"/>
+                <w:b/>
+                <w:color w:val="FFFFFF" w:themeColor="background1"/>
+              </w:rPr>
+              <w:t>Versienummer</w:t>
+            </w:r>
+          </w:p>
+        </w:tc>
+        <w:tc>
+          <w:tcPr>
+            <w:tcW w:w="3961" w:type="dxa"/>
+            <w:tcBorders>
+              <w:bottom w:val="single" w:sz="4" w:space="0" w:color="auto"/>
+            </w:tcBorders>
+            <w:shd w:val="clear" w:color="auto" w:fill="2E74B5" w:themeFill="accent1" w:themeFillShade="BF"/>
+          </w:tcPr>
+          <w:p>
+            <w:pPr>
+              <w:rPr>
+                <w:rFonts w:cs="Consolas"/>
+                <w:b/>
+                <w:color w:val="FFFFFF" w:themeColor="background1"/>
+              </w:rPr>
+            </w:pPr>
+            <w:r>
+              <w:rPr>
+                <w:rFonts w:cs="Consolas"/>
+                <w:b/>
+                <w:color w:val="FFFFFF" w:themeColor="background1"/>
+              </w:rPr>
+              <w:t>Specs</w:t>
+            </w:r>
+          </w:p>
+        </w:tc>
+        <w:tc>
+          <w:tcPr>
+            <w:tcW w:w="2018" w:type="dxa"/>
+            <w:tcBorders>
+              <w:bottom w:val="single" w:sz="4" w:space="0" w:color="auto"/>
+            </w:tcBorders>
+            <w:shd w:val="clear" w:color="auto" w:fill="2E74B5" w:themeFill="accent1" w:themeFillShade="BF"/>
+          </w:tcPr>
+          <w:p>
+            <w:pPr>
+              <w:rPr>
+                <w:rFonts w:cs="Consolas"/>
+                <w:b/>
+                <w:color w:val="FFFFFF" w:themeColor="background1"/>
+              </w:rPr>
+            </w:pPr>
+            <w:r>
+              <w:rPr>
+                <w:rFonts w:cs="Consolas"/>
+                <w:b/>
+                <w:color w:val="FFFFFF" w:themeColor="background1"/>
+              </w:rPr>
+              <w:t>Info</w:t>
+            </w:r>
+          </w:p>
+        </w:tc>
+      </w:tr>
+      <w:tr>
+        <w:trPr>
+          <w:trHeight w:val="2887"/>
+        </w:trPr>
+        <w:tc>
+          <w:tcPr>
+            <w:tcW w:w="1700" w:type="dxa"/>
+            <w:tcBorders>
+              <w:bottom w:val="single" w:sz="4" w:space="0" w:color="auto"/>
+            </w:tcBorders>
+            <w:shd w:val="clear" w:color="auto" w:fill="BDD6EE" w:themeFill="accent1" w:themeFillTint="66"/>
+          </w:tcPr>
+          <w:p>
+            <w:pPr>
+              <w:rPr>
+                <w:rFonts w:cs="Consolas"/>
+              </w:rPr>
+            </w:pPr>
+            <w:r>
+              <w:rPr>
+                <w:rFonts w:cs="Consolas"/>
+              </w:rPr>
+              <w:t>MSI</w:t>
+            </w:r>
+          </w:p>
+        </w:tc>
+        <w:tc>
+          <w:tcPr>
+            <w:tcW w:w="2124" w:type="dxa"/>
+            <w:tcBorders>
+              <w:bottom w:val="single" w:sz="4" w:space="0" w:color="auto"/>
+            </w:tcBorders>
+            <w:shd w:val="clear" w:color="auto" w:fill="BDD6EE" w:themeFill="accent1" w:themeFillTint="66"/>
+          </w:tcPr>
+          <w:p>
+            <w:pPr>
+              <w:rPr>
+                <w:rFonts w:cs="Consolas"/>
+              </w:rPr>
+            </w:pPr>
+            <w:r>
+              <w:rPr>
+                <w:rFonts w:cs="Consolas"/>
+              </w:rPr>
+              <w:t>GS60 2PE Ghost Pro</w:t>
+            </w:r>
+          </w:p>
+        </w:tc>
+        <w:tc>
+          <w:tcPr>
+            <w:tcW w:w="1571" w:type="dxa"/>
+            <w:tcBorders>
+              <w:bottom w:val="single" w:sz="4" w:space="0" w:color="auto"/>
+            </w:tcBorders>
+            <w:shd w:val="clear" w:color="auto" w:fill="BDD6EE" w:themeFill="accent1" w:themeFillTint="66"/>
+          </w:tcPr>
+          <w:p>
+            <w:pPr>
+              <w:rPr>
+                <w:rFonts w:cs="Consolas"/>
+              </w:rPr>
+            </w:pPr>
+            <w:r>
+              <w:rPr>
+                <w:rFonts w:cs="Consolas"/>
+              </w:rPr>
+              <w:t>2PE-212NL</w:t>
+            </w:r>
+          </w:p>
+        </w:tc>
+        <w:tc>
+          <w:tcPr>
+            <w:tcW w:w="3961" w:type="dxa"/>
+            <w:tcBorders>
+              <w:bottom w:val="single" w:sz="4" w:space="0" w:color="auto"/>
+            </w:tcBorders>
+            <w:shd w:val="clear" w:color="auto" w:fill="BDD6EE" w:themeFill="accent1" w:themeFillTint="66"/>
+          </w:tcPr>
+          <w:p>
+            <w:pPr>
+              <w:rPr>
+                <w:rFonts w:cs="Consolas"/>
+                <w:lang w:val="en-US"/>
+              </w:rPr>
+            </w:pPr>
+            <w:r>
+              <w:rPr>
+                <w:rFonts w:cs="Consolas"/>
+                <w:lang w:val="en-GB"/>
+              </w:rPr>
+              <w:t>CPU:</w:t>
+            </w:r>
+            <w:r>
+              <w:rPr>
+                <w:rFonts w:cs="Consolas"/>
+                <w:lang w:val="en-US"/>
+              </w:rPr>
+              <w:t xml:space="preserve"> i7-4710HQ @ 2,5Ghz</w:t>
+            </w:r>
+          </w:p>
+          <w:p>
+            <w:pPr>
+              <w:rPr>
+                <w:rFonts w:cs="Consolas"/>
+                <w:lang w:val="en-US"/>
+              </w:rPr>
+            </w:pPr>
+            <w:r>
+              <w:rPr>
+                <w:rFonts w:cs="Consolas"/>
+                <w:lang w:val="en-US"/>
+              </w:rPr>
+              <w:t>Ram: 16GB</w:t>
+            </w:r>
+          </w:p>
+          <w:p>
+            <w:pPr>
+              <w:rPr>
+                <w:rFonts w:cs="Consolas"/>
+                <w:lang w:val="en-US"/>
+              </w:rPr>
+            </w:pPr>
+            <w:r>
+              <w:rPr>
+                <w:rFonts w:cs="Consolas"/>
+                <w:lang w:val="en-US"/>
+              </w:rPr>
+              <w:t>SSD: 120GB</w:t>
+            </w:r>
+          </w:p>
+          <w:p>
+            <w:pPr>
+              <w:rPr>
+                <w:rFonts w:cs="Consolas"/>
+                <w:lang w:val="en-US"/>
+              </w:rPr>
+            </w:pPr>
+            <w:r>
+              <w:rPr>
+                <w:rFonts w:cs="Consolas"/>
+                <w:lang w:val="en-US"/>
+              </w:rPr>
+              <w:t>HDD: 1TB</w:t>
+            </w:r>
+          </w:p>
+          <w:p>
+            <w:pPr>
+              <w:rPr>
+                <w:rFonts w:cs="Consolas"/>
+                <w:lang w:val="en-US"/>
+              </w:rPr>
+            </w:pPr>
+            <w:r>
+              <w:rPr>
+                <w:rFonts w:cs="Consolas"/>
+                <w:lang w:val="en-US"/>
+              </w:rPr>
+              <w:t xml:space="preserve">GPU: </w:t>
+            </w:r>
+            <w:r>
+              <w:rPr>
+                <w:rFonts w:cs="Consolas"/>
+                <w:lang w:val="en-US"/>
+              </w:rPr>
+              <w:t xml:space="preserve">Nvidia </w:t>
+            </w:r>
+            <w:r>
+              <w:rPr>
+                <w:rFonts w:cs="Consolas"/>
+                <w:lang w:val="en-US"/>
+              </w:rPr>
+              <w:t>GTX 870M</w:t>
+            </w:r>
+          </w:p>
+          <w:p>
+            <w:pPr>
+              <w:rPr>
+                <w:rFonts w:cs="Consolas"/>
+                <w:lang w:val="en-GB"/>
+              </w:rPr>
+            </w:pPr>
+            <w:r>
+              <w:rPr>
+                <w:rFonts w:cs="Consolas"/>
+                <w:lang w:val="en-GB"/>
+              </w:rPr>
+              <w:t>TYPE: x64-based PC</w:t>
+            </w:r>
+          </w:p>
+        </w:tc>
+        <w:tc>
+          <w:tcPr>
+            <w:tcW w:w="2018" w:type="dxa"/>
+            <w:tcBorders>
+              <w:bottom w:val="single" w:sz="4" w:space="0" w:color="auto"/>
+            </w:tcBorders>
+            <w:shd w:val="clear" w:color="auto" w:fill="BDD6EE" w:themeFill="accent1" w:themeFillTint="66"/>
+          </w:tcPr>
+          <w:p>
+            <w:pPr>
+              <w:rPr>
+                <w:rFonts w:cs="Consolas"/>
+              </w:rPr>
+            </w:pPr>
+            <w:r>
+              <w:rPr>
+                <w:rFonts w:cs="Consolas"/>
+              </w:rPr>
+              <w:t xml:space="preserve">Laptop met specs </w:t>
+            </w:r>
+            <w:r>
+              <w:rPr>
+                <w:rFonts w:cs="Consolas"/>
+              </w:rPr>
+              <w:t xml:space="preserve">van Mike </w:t>
+            </w:r>
+            <w:r>
+              <w:rPr>
+                <w:rFonts w:cs="Consolas"/>
+              </w:rPr>
+              <w:t xml:space="preserve">gebruikt voor het ontwikkelen </w:t>
+            </w:r>
+          </w:p>
+        </w:tc>
+      </w:tr>
+      <w:tr>
+        <w:trPr>
+          <w:trHeight w:val="323"/>
+        </w:trPr>
+        <w:tc>
+          <w:tcPr>
+            <w:tcW w:w="1700" w:type="dxa"/>
+            <w:shd w:val="clear" w:color="auto" w:fill="DEEAF6" w:themeFill="accent1" w:themeFillTint="33"/>
+          </w:tcPr>
+          <w:p>
+            <w:pPr>
+              <w:rPr>
+                <w:rFonts w:cs="Consolas"/>
+                <w:lang w:val="en-US"/>
+              </w:rPr>
+            </w:pPr>
+            <w:r>
+              <w:rPr>
+                <w:rFonts w:cs="Consolas"/>
+                <w:lang w:val="en-US"/>
+              </w:rPr>
+              <w:t>Lenovo</w:t>
+            </w:r>
+          </w:p>
+        </w:tc>
+        <w:tc>
+          <w:tcPr>
+            <w:tcW w:w="2124" w:type="dxa"/>
+            <w:shd w:val="clear" w:color="auto" w:fill="DEEAF6" w:themeFill="accent1" w:themeFillTint="33"/>
+          </w:tcPr>
+          <w:p>
+            <w:pPr>
+              <w:rPr>
+                <w:rFonts w:cs="Consolas"/>
+                <w:lang w:val="en-US"/>
+              </w:rPr>
+            </w:pPr>
+            <w:r>
+              <w:rPr>
+                <w:rFonts w:cs="Consolas"/>
+                <w:lang w:val="en-US"/>
+              </w:rPr>
+              <w:t>Ideapad</w:t>
+            </w:r>
+          </w:p>
+        </w:tc>
+        <w:tc>
+          <w:tcPr>
+            <w:tcW w:w="1571" w:type="dxa"/>
+            <w:shd w:val="clear" w:color="auto" w:fill="DEEAF6" w:themeFill="accent1" w:themeFillTint="33"/>
+          </w:tcPr>
+          <w:p>
+            <w:pPr>
+              <w:rPr>
+                <w:rFonts w:cs="Consolas"/>
+                <w:lang w:val="en-US"/>
+              </w:rPr>
+            </w:pPr>
+            <w:r>
+              <w:rPr>
+                <w:rFonts w:cs="Consolas"/>
+                <w:lang w:val="en-US"/>
+              </w:rPr>
+              <w:t>Z580</w:t>
+            </w:r>
+          </w:p>
+        </w:tc>
+        <w:tc>
+          <w:tcPr>
+            <w:tcW w:w="3961" w:type="dxa"/>
+            <w:shd w:val="clear" w:color="auto" w:fill="DEEAF6" w:themeFill="accent1" w:themeFillTint="33"/>
+          </w:tcPr>
+          <w:p>
+            <w:pPr>
+              <w:rPr>
+                <w:rFonts w:cs="Consolas"/>
+                <w:lang w:val="en-US"/>
+              </w:rPr>
+            </w:pPr>
+            <w:r>
+              <w:rPr>
+                <w:rFonts w:cs="Consolas"/>
+                <w:lang w:val="en-US"/>
+              </w:rPr>
+              <w:t xml:space="preserve">CPU: </w:t>
+            </w:r>
+            <w:r>
+              <w:rPr>
+                <w:lang w:val="en-US"/>
+              </w:rPr>
+              <w:t xml:space="preserve"> </w:t>
+            </w:r>
+            <w:r>
+              <w:rPr>
+                <w:rFonts w:cs="Consolas"/>
+                <w:lang w:val="en-US"/>
+              </w:rPr>
+              <w:t>i7-3612QM @ 2.10GHz</w:t>
+            </w:r>
+            <w:r>
+              <w:rPr>
+                <w:rFonts w:cs="Consolas"/>
+                <w:lang w:val="en-US"/>
+              </w:rPr>
+              <w:br/>
+              <w:t>Ram: 8GB</w:t>
+            </w:r>
+            <w:r>
+              <w:rPr>
+                <w:rFonts w:cs="Consolas"/>
+                <w:lang w:val="en-US"/>
+              </w:rPr>
+              <w:br/>
+              <w:t>HDD: 750GB</w:t>
+            </w:r>
+            <w:r>
+              <w:rPr>
+                <w:rFonts w:cs="Consolas"/>
+                <w:lang w:val="en-US"/>
+              </w:rPr>
+              <w:br/>
+              <w:t xml:space="preserve">GPU: </w:t>
+            </w:r>
+            <w:r>
+              <w:rPr>
+                <w:rFonts w:cs="Consolas"/>
+                <w:lang w:val="en-US"/>
+              </w:rPr>
+              <w:t xml:space="preserve">Nvidia Geforce </w:t>
+            </w:r>
+            <w:r>
+              <w:rPr>
+                <w:rFonts w:cs="Consolas"/>
+                <w:lang w:val="en-US"/>
+              </w:rPr>
+              <w:t>GT 630M</w:t>
+            </w:r>
+            <w:r>
+              <w:rPr>
+                <w:rFonts w:cs="Consolas"/>
+                <w:lang w:val="en-US"/>
+              </w:rPr>
+              <w:br/>
+              <w:t>TYPE: x64-based PC</w:t>
+            </w:r>
+          </w:p>
+        </w:tc>
+        <w:tc>
+          <w:tcPr>
+            <w:tcW w:w="2018" w:type="dxa"/>
+            <w:shd w:val="clear" w:color="auto" w:fill="DEEAF6" w:themeFill="accent1" w:themeFillTint="33"/>
+          </w:tcPr>
+          <w:p>
+            <w:pPr>
+              <w:rPr>
+                <w:rFonts w:cs="Consolas"/>
+              </w:rPr>
+            </w:pPr>
+            <w:r>
+              <w:rPr>
+                <w:rFonts w:cs="Consolas"/>
+              </w:rPr>
+              <w:t xml:space="preserve">Laptop met specs </w:t>
+            </w:r>
+            <w:r>
+              <w:rPr>
+                <w:rFonts w:cs="Consolas"/>
+              </w:rPr>
+              <w:t xml:space="preserve">van Ricky </w:t>
+            </w:r>
+            <w:r>
+              <w:rPr>
+                <w:rFonts w:cs="Consolas"/>
+              </w:rPr>
+              <w:t>voor het o</w:t>
+            </w:r>
+            <w:r>
+              <w:rPr>
+                <w:rFonts w:cs="Consolas"/>
+              </w:rPr>
+              <w:t>ntwikkelen</w:t>
+            </w:r>
+          </w:p>
+        </w:tc>
+      </w:tr>
+    </w:tbl>
+    <w:p>
+      <w:pPr>
+        <w:rPr>
+          <w:rFonts w:cs="Consolas"/>
+        </w:rPr>
+      </w:pPr>
     </w:p>
     <w:sectPr>
-      <w:headerReference w:type="default" r:id="rId8"/>
-      <w:footerReference w:type="first" r:id="rId9"/>
-      <w:pgSz w:w="11906" w:h="16838"/>
-      <w:pgMar w:top="1440" w:right="1440" w:bottom="1440" w:left="1440" w:header="708" w:footer="708" w:gutter="0"/>
+      <w:pgSz w:w="16838" w:h="11906" w:orient="landscape"/>
+      <w:pgMar w:top="1440" w:right="1440" w:bottom="1440" w:left="1440" w:header="709" w:footer="709" w:gutter="0"/>
       <w:pgNumType w:start="0"/>
       <w:cols w:space="708"/>
       <w:titlePg/>
@@ -2758,7 +5227,6 @@
               <w:szCs w:val="20"/>
             </w:rPr>
           </w:pPr>
-          <w:proofErr w:type="spellStart"/>
           <w:r>
             <w:rPr>
               <w:rFonts w:ascii="Century Gothic" w:hAnsi="Century Gothic"/>
@@ -2768,7 +5236,6 @@
             </w:rPr>
             <w:t>SLBer</w:t>
           </w:r>
-          <w:proofErr w:type="spellEnd"/>
           <w:r>
             <w:rPr>
               <w:rFonts w:ascii="Century Gothic" w:hAnsi="Century Gothic"/>
@@ -2841,7 +5308,7 @@
       </w:rPr>
       <w:pict>
         <v:rect id="Rectangle 1" o:spid="_x0000_s4097" style="width:44.55pt;height:15.1pt;rotation:180;flip:x;visibility:visible;mso-position-horizontal-relative:char;mso-position-vertical-relative:line" filled="f" fillcolor="#c0504d" stroked="f" strokecolor="#5c83b4" strokeweight="2.25pt">
-          <v:textbox inset=",0,,0">
+          <v:textbox style="mso-next-textbox:#Rectangle 1" inset=",0,,0">
             <w:txbxContent>
               <w:p>
                 <w:pPr>
@@ -2849,6 +5316,9 @@
                     <w:top w:val="single" w:sz="4" w:space="1" w:color="7F7F7F" w:themeColor="background1" w:themeShade="7F"/>
                   </w:pBdr>
                   <w:jc w:val="center"/>
+                  <w:rPr>
+                    <w:lang w:val="en-US"/>
+                  </w:rPr>
                 </w:pPr>
                 <w:r>
                   <w:fldChar w:fldCharType="begin"/>
@@ -2863,7 +5333,7 @@
                   <w:rPr>
                     <w:noProof/>
                   </w:rPr>
-                  <w:t>3</w:t>
+                  <w:t>1</w:t>
                 </w:r>
                 <w:r>
                   <w:rPr>
@@ -2880,6 +5350,16 @@
       </w:pict>
     </w:r>
   </w:p>
+  <w:p>
+    <w:pPr>
+      <w:pStyle w:val="Koptekst"/>
+    </w:pPr>
+  </w:p>
+</w:hdr>
+</file>
+
+<file path=word/header2.xml><?xml version="1.0" encoding="utf-8"?>
+<w:hdr xmlns:ve="http://schemas.openxmlformats.org/markup-compatibility/2006" xmlns:o="urn:schemas-microsoft-com:office:office" xmlns:r="http://schemas.openxmlformats.org/officeDocument/2006/relationships" xmlns:m="http://schemas.openxmlformats.org/officeDocument/2006/math" xmlns:v="urn:schemas-microsoft-com:vml" xmlns:wp="http://schemas.openxmlformats.org/drawingml/2006/wordprocessingDrawing" xmlns:w10="urn:schemas-microsoft-com:office:word" xmlns:w="http://schemas.openxmlformats.org/wordprocessingml/2006/main" xmlns:wne="http://schemas.microsoft.com/office/word/2006/wordml">
   <w:p>
     <w:pPr>
       <w:pStyle w:val="Koptekst"/>
@@ -3395,6 +5875,122 @@
       <w:szCs w:val="16"/>
     </w:rPr>
   </w:style>
+  <w:style w:type="table" w:styleId="Lichtearcering-accent1">
+    <w:name w:val="Light Shading Accent 1"/>
+    <w:basedOn w:val="Standaardtabel"/>
+    <w:uiPriority w:val="60"/>
+    <w:rsid w:val="00697BBB"/>
+    <w:pPr>
+      <w:spacing w:after="0" w:line="240" w:lineRule="auto"/>
+    </w:pPr>
+    <w:rPr>
+      <w:color w:val="2E74B5" w:themeColor="accent1" w:themeShade="BF"/>
+    </w:rPr>
+    <w:tblPr>
+      <w:tblStyleRowBandSize w:val="1"/>
+      <w:tblStyleColBandSize w:val="1"/>
+      <w:tblInd w:w="0" w:type="dxa"/>
+      <w:tblBorders>
+        <w:top w:val="single" w:sz="8" w:space="0" w:color="5B9BD5" w:themeColor="accent1"/>
+        <w:bottom w:val="single" w:sz="8" w:space="0" w:color="5B9BD5" w:themeColor="accent1"/>
+      </w:tblBorders>
+      <w:tblCellMar>
+        <w:top w:w="0" w:type="dxa"/>
+        <w:left w:w="108" w:type="dxa"/>
+        <w:bottom w:w="0" w:type="dxa"/>
+        <w:right w:w="108" w:type="dxa"/>
+      </w:tblCellMar>
+    </w:tblPr>
+    <w:tblStylePr w:type="firstRow">
+      <w:pPr>
+        <w:spacing w:before="0" w:after="0" w:line="240" w:lineRule="auto"/>
+      </w:pPr>
+      <w:rPr>
+        <w:b/>
+        <w:bCs/>
+      </w:rPr>
+      <w:tblPr/>
+      <w:tcPr>
+        <w:tcBorders>
+          <w:top w:val="single" w:sz="8" w:space="0" w:color="5B9BD5" w:themeColor="accent1"/>
+          <w:left w:val="nil"/>
+          <w:bottom w:val="single" w:sz="8" w:space="0" w:color="5B9BD5" w:themeColor="accent1"/>
+          <w:right w:val="nil"/>
+          <w:insideH w:val="nil"/>
+          <w:insideV w:val="nil"/>
+        </w:tcBorders>
+      </w:tcPr>
+    </w:tblStylePr>
+    <w:tblStylePr w:type="lastRow">
+      <w:pPr>
+        <w:spacing w:before="0" w:after="0" w:line="240" w:lineRule="auto"/>
+      </w:pPr>
+      <w:rPr>
+        <w:b/>
+        <w:bCs/>
+      </w:rPr>
+      <w:tblPr/>
+      <w:tcPr>
+        <w:tcBorders>
+          <w:top w:val="single" w:sz="8" w:space="0" w:color="5B9BD5" w:themeColor="accent1"/>
+          <w:left w:val="nil"/>
+          <w:bottom w:val="single" w:sz="8" w:space="0" w:color="5B9BD5" w:themeColor="accent1"/>
+          <w:right w:val="nil"/>
+          <w:insideH w:val="nil"/>
+          <w:insideV w:val="nil"/>
+        </w:tcBorders>
+      </w:tcPr>
+    </w:tblStylePr>
+    <w:tblStylePr w:type="firstCol">
+      <w:rPr>
+        <w:b/>
+        <w:bCs/>
+      </w:rPr>
+    </w:tblStylePr>
+    <w:tblStylePr w:type="lastCol">
+      <w:rPr>
+        <w:b/>
+        <w:bCs/>
+      </w:rPr>
+    </w:tblStylePr>
+    <w:tblStylePr w:type="band1Vert">
+      <w:tblPr/>
+      <w:tcPr>
+        <w:tcBorders>
+          <w:left w:val="nil"/>
+          <w:right w:val="nil"/>
+          <w:insideH w:val="nil"/>
+          <w:insideV w:val="nil"/>
+        </w:tcBorders>
+        <w:shd w:val="clear" w:color="auto" w:fill="D6E6F4" w:themeFill="accent1" w:themeFillTint="3F"/>
+      </w:tcPr>
+    </w:tblStylePr>
+    <w:tblStylePr w:type="band1Horz">
+      <w:tblPr/>
+      <w:tcPr>
+        <w:tcBorders>
+          <w:left w:val="nil"/>
+          <w:right w:val="nil"/>
+          <w:insideH w:val="nil"/>
+          <w:insideV w:val="nil"/>
+        </w:tcBorders>
+        <w:shd w:val="clear" w:color="auto" w:fill="D6E6F4" w:themeFill="accent1" w:themeFillTint="3F"/>
+      </w:tcPr>
+    </w:tblStylePr>
+  </w:style>
+  <w:style w:type="paragraph" w:styleId="Inhopg2">
+    <w:name w:val="toc 2"/>
+    <w:basedOn w:val="Standaard"/>
+    <w:next w:val="Standaard"/>
+    <w:autoRedefine/>
+    <w:uiPriority w:val="39"/>
+    <w:unhideWhenUsed/>
+    <w:rsid w:val="00697BBB"/>
+    <w:pPr>
+      <w:spacing w:after="100"/>
+      <w:ind w:left="220"/>
+    </w:pPr>
+  </w:style>
 </w:styles>
 </file>
 
@@ -3664,7 +6260,7 @@
 </file>
 
 <file path=customXml/itemProps1.xml><?xml version="1.0" encoding="utf-8"?>
-<ds:datastoreItem xmlns:ds="http://schemas.openxmlformats.org/officeDocument/2006/customXml" ds:itemID="{DB238F65-1D6D-4E25-BCB1-939A672DAC53}">
+<ds:datastoreItem xmlns:ds="http://schemas.openxmlformats.org/officeDocument/2006/customXml" ds:itemID="{6B350D6E-5AAE-482E-9BF8-04F6F114C6A8}">
   <ds:schemaRefs>
     <ds:schemaRef ds:uri="http://schemas.openxmlformats.org/officeDocument/2006/bibliography"/>
   </ds:schemaRefs>

</xml_diff>